<commit_message>
Updates Week7, WIL Assignment.
</commit_message>
<xml_diff>
--- a/MXB344 2016-2 Unit_guide_Master.docx
+++ b/MXB344 2016-2 Unit_guide_Master.docx
@@ -10,9 +10,6 @@
         </w:rPr>
       </w:pPr>
       <w:r>
-        <w:rPr>
-          <w:lang w:val="en-AU" w:eastAsia="en-AU"/>
-        </w:rPr>
         <w:drawing>
           <wp:anchor behindDoc="0" distT="0" distB="0" distL="114935" distR="114935" simplePos="0" locked="0" layoutInCell="1" allowOverlap="1" relativeHeight="2">
             <wp:simplePos x="0" y="0"/>
@@ -60,6 +57,12 @@
           </wp:anchor>
         </w:drawing>
       </w:r>
+      <w:r>
+        <w:rPr>
+          <w:lang w:val="en-AU" w:eastAsia="en-AU"/>
+        </w:rPr>
+        <w:t xml:space="preserve"> </w:t>
+      </w:r>
     </w:p>
     <w:p>
       <w:pPr>
@@ -1161,7 +1164,7 @@
       <w:tblPr>
         <w:tblW w:w="9332" w:type="dxa"/>
         <w:jc w:val="left"/>
-        <w:tblInd w:w="-25" w:type="dxa"/>
+        <w:tblInd w:w="-40" w:type="dxa"/>
         <w:tblBorders>
           <w:top w:val="single" w:sz="4" w:space="0" w:color="000001"/>
           <w:left w:val="single" w:sz="4" w:space="0" w:color="000001"/>
@@ -1170,7 +1173,7 @@
         </w:tblBorders>
         <w:tblCellMar>
           <w:top w:w="0" w:type="dxa"/>
-          <w:left w:w="83" w:type="dxa"/>
+          <w:left w:w="68" w:type="dxa"/>
           <w:bottom w:w="0" w:type="dxa"/>
           <w:right w:w="108" w:type="dxa"/>
         </w:tblCellMar>
@@ -1194,7 +1197,7 @@
             </w:tcBorders>
             <w:shd w:fill="008080" w:val="clear"/>
             <w:tcMar>
-              <w:left w:w="83" w:type="dxa"/>
+              <w:left w:w="68" w:type="dxa"/>
             </w:tcMar>
           </w:tcPr>
           <w:p>
@@ -1234,7 +1237,7 @@
             </w:tcBorders>
             <w:shd w:fill="008080" w:val="clear"/>
             <w:tcMar>
-              <w:left w:w="83" w:type="dxa"/>
+              <w:left w:w="68" w:type="dxa"/>
             </w:tcMar>
           </w:tcPr>
           <w:p>
@@ -1298,7 +1301,7 @@
             </w:tcBorders>
             <w:shd w:fill="008080" w:val="clear"/>
             <w:tcMar>
-              <w:left w:w="83" w:type="dxa"/>
+              <w:left w:w="68" w:type="dxa"/>
             </w:tcMar>
           </w:tcPr>
           <w:p>
@@ -1340,7 +1343,7 @@
             </w:tcBorders>
             <w:shd w:fill="008080" w:val="clear"/>
             <w:tcMar>
-              <w:left w:w="83" w:type="dxa"/>
+              <w:left w:w="68" w:type="dxa"/>
             </w:tcMar>
           </w:tcPr>
           <w:p>
@@ -1383,7 +1386,7 @@
             </w:tcBorders>
             <w:shd w:fill="auto" w:val="clear"/>
             <w:tcMar>
-              <w:left w:w="83" w:type="dxa"/>
+              <w:left w:w="68" w:type="dxa"/>
             </w:tcMar>
           </w:tcPr>
           <w:p>
@@ -1417,7 +1420,7 @@
             </w:tcBorders>
             <w:shd w:fill="auto" w:val="clear"/>
             <w:tcMar>
-              <w:left w:w="83" w:type="dxa"/>
+              <w:left w:w="68" w:type="dxa"/>
             </w:tcMar>
           </w:tcPr>
           <w:p>
@@ -1452,7 +1455,7 @@
             </w:tcBorders>
             <w:shd w:fill="auto" w:val="clear"/>
             <w:tcMar>
-              <w:left w:w="83" w:type="dxa"/>
+              <w:left w:w="68" w:type="dxa"/>
             </w:tcMar>
           </w:tcPr>
           <w:p>
@@ -1489,7 +1492,7 @@
             </w:tcBorders>
             <w:shd w:fill="auto" w:val="clear"/>
             <w:tcMar>
-              <w:left w:w="83" w:type="dxa"/>
+              <w:left w:w="68" w:type="dxa"/>
             </w:tcMar>
           </w:tcPr>
           <w:p>
@@ -1526,7 +1529,7 @@
             </w:tcBorders>
             <w:shd w:fill="auto" w:val="clear"/>
             <w:tcMar>
-              <w:left w:w="83" w:type="dxa"/>
+              <w:left w:w="68" w:type="dxa"/>
             </w:tcMar>
           </w:tcPr>
           <w:p>
@@ -1560,7 +1563,7 @@
             </w:tcBorders>
             <w:shd w:fill="auto" w:val="clear"/>
             <w:tcMar>
-              <w:left w:w="83" w:type="dxa"/>
+              <w:left w:w="68" w:type="dxa"/>
             </w:tcMar>
           </w:tcPr>
           <w:p>
@@ -1634,7 +1637,7 @@
             </w:tcBorders>
             <w:shd w:fill="auto" w:val="clear"/>
             <w:tcMar>
-              <w:left w:w="83" w:type="dxa"/>
+              <w:left w:w="68" w:type="dxa"/>
             </w:tcMar>
           </w:tcPr>
           <w:p>
@@ -1670,7 +1673,7 @@
             </w:tcBorders>
             <w:shd w:fill="auto" w:val="clear"/>
             <w:tcMar>
-              <w:left w:w="83" w:type="dxa"/>
+              <w:left w:w="68" w:type="dxa"/>
             </w:tcMar>
           </w:tcPr>
           <w:p>
@@ -1795,7 +1798,7 @@
       <w:tblPr>
         <w:tblW w:w="9474" w:type="dxa"/>
         <w:jc w:val="left"/>
-        <w:tblInd w:w="-25" w:type="dxa"/>
+        <w:tblInd w:w="-40" w:type="dxa"/>
         <w:tblBorders>
           <w:top w:val="single" w:sz="4" w:space="0" w:color="000001"/>
           <w:left w:val="single" w:sz="4" w:space="0" w:color="000001"/>
@@ -1804,7 +1807,7 @@
         </w:tblBorders>
         <w:tblCellMar>
           <w:top w:w="0" w:type="dxa"/>
-          <w:left w:w="83" w:type="dxa"/>
+          <w:left w:w="68" w:type="dxa"/>
           <w:bottom w:w="0" w:type="dxa"/>
           <w:right w:w="108" w:type="dxa"/>
         </w:tblCellMar>
@@ -1830,7 +1833,7 @@
             </w:tcBorders>
             <w:shd w:fill="008080" w:val="clear"/>
             <w:tcMar>
-              <w:left w:w="83" w:type="dxa"/>
+              <w:left w:w="68" w:type="dxa"/>
             </w:tcMar>
           </w:tcPr>
           <w:p>
@@ -1870,7 +1873,7 @@
             </w:tcBorders>
             <w:shd w:fill="008080" w:val="clear"/>
             <w:tcMar>
-              <w:left w:w="83" w:type="dxa"/>
+              <w:left w:w="68" w:type="dxa"/>
             </w:tcMar>
           </w:tcPr>
           <w:p>
@@ -1910,7 +1913,7 @@
             </w:tcBorders>
             <w:shd w:fill="008080" w:val="clear"/>
             <w:tcMar>
-              <w:left w:w="83" w:type="dxa"/>
+              <w:left w:w="68" w:type="dxa"/>
             </w:tcMar>
           </w:tcPr>
           <w:p>
@@ -1952,7 +1955,7 @@
             </w:tcBorders>
             <w:shd w:fill="008080" w:val="clear"/>
             <w:tcMar>
-              <w:left w:w="83" w:type="dxa"/>
+              <w:left w:w="68" w:type="dxa"/>
             </w:tcMar>
           </w:tcPr>
           <w:p>
@@ -1997,7 +2000,7 @@
             </w:tcBorders>
             <w:shd w:fill="auto" w:val="clear"/>
             <w:tcMar>
-              <w:left w:w="83" w:type="dxa"/>
+              <w:left w:w="68" w:type="dxa"/>
             </w:tcMar>
           </w:tcPr>
           <w:p>
@@ -2030,7 +2033,7 @@
             </w:tcBorders>
             <w:shd w:fill="auto" w:val="clear"/>
             <w:tcMar>
-              <w:left w:w="83" w:type="dxa"/>
+              <w:left w:w="68" w:type="dxa"/>
             </w:tcMar>
           </w:tcPr>
           <w:p>
@@ -2063,7 +2066,7 @@
             </w:tcBorders>
             <w:shd w:fill="auto" w:val="clear"/>
             <w:tcMar>
-              <w:left w:w="83" w:type="dxa"/>
+              <w:left w:w="68" w:type="dxa"/>
             </w:tcMar>
           </w:tcPr>
           <w:p>
@@ -2383,7 +2386,7 @@
             </w:tcBorders>
             <w:shd w:fill="auto" w:val="clear"/>
             <w:tcMar>
-              <w:left w:w="83" w:type="dxa"/>
+              <w:left w:w="68" w:type="dxa"/>
             </w:tcMar>
           </w:tcPr>
           <w:p>
@@ -2536,7 +2539,7 @@
             </w:tcBorders>
             <w:shd w:fill="auto" w:val="clear"/>
             <w:tcMar>
-              <w:left w:w="83" w:type="dxa"/>
+              <w:left w:w="68" w:type="dxa"/>
             </w:tcMar>
           </w:tcPr>
           <w:p>
@@ -2569,7 +2572,7 @@
             </w:tcBorders>
             <w:shd w:fill="auto" w:val="clear"/>
             <w:tcMar>
-              <w:left w:w="83" w:type="dxa"/>
+              <w:left w:w="68" w:type="dxa"/>
             </w:tcMar>
           </w:tcPr>
           <w:p>
@@ -2598,7 +2601,7 @@
             </w:tcBorders>
             <w:shd w:fill="auto" w:val="clear"/>
             <w:tcMar>
-              <w:left w:w="83" w:type="dxa"/>
+              <w:left w:w="68" w:type="dxa"/>
             </w:tcMar>
           </w:tcPr>
           <w:p>
@@ -2859,7 +2862,7 @@
             </w:tcBorders>
             <w:shd w:fill="auto" w:val="clear"/>
             <w:tcMar>
-              <w:left w:w="83" w:type="dxa"/>
+              <w:left w:w="68" w:type="dxa"/>
             </w:tcMar>
           </w:tcPr>
           <w:p>
@@ -2894,7 +2897,7 @@
             </w:tcBorders>
             <w:shd w:fill="auto" w:val="clear"/>
             <w:tcMar>
-              <w:left w:w="83" w:type="dxa"/>
+              <w:left w:w="68" w:type="dxa"/>
             </w:tcMar>
           </w:tcPr>
           <w:p>
@@ -2927,7 +2930,7 @@
             </w:tcBorders>
             <w:shd w:fill="auto" w:val="clear"/>
             <w:tcMar>
-              <w:left w:w="83" w:type="dxa"/>
+              <w:left w:w="68" w:type="dxa"/>
             </w:tcMar>
           </w:tcPr>
           <w:p>
@@ -2956,7 +2959,7 @@
             </w:tcBorders>
             <w:shd w:fill="auto" w:val="clear"/>
             <w:tcMar>
-              <w:left w:w="83" w:type="dxa"/>
+              <w:left w:w="68" w:type="dxa"/>
             </w:tcMar>
           </w:tcPr>
           <w:p>
@@ -3213,7 +3216,7 @@
             </w:tcBorders>
             <w:shd w:fill="auto" w:val="clear"/>
             <w:tcMar>
-              <w:left w:w="83" w:type="dxa"/>
+              <w:left w:w="68" w:type="dxa"/>
             </w:tcMar>
           </w:tcPr>
           <w:p>
@@ -3268,7 +3271,7 @@
             </w:tcBorders>
             <w:shd w:fill="auto" w:val="clear"/>
             <w:tcMar>
-              <w:left w:w="83" w:type="dxa"/>
+              <w:left w:w="68" w:type="dxa"/>
             </w:tcMar>
           </w:tcPr>
           <w:p>
@@ -3301,7 +3304,7 @@
             </w:tcBorders>
             <w:shd w:fill="auto" w:val="clear"/>
             <w:tcMar>
-              <w:left w:w="83" w:type="dxa"/>
+              <w:left w:w="68" w:type="dxa"/>
             </w:tcMar>
           </w:tcPr>
           <w:p>
@@ -3330,7 +3333,7 @@
             </w:tcBorders>
             <w:shd w:fill="auto" w:val="clear"/>
             <w:tcMar>
-              <w:left w:w="83" w:type="dxa"/>
+              <w:left w:w="68" w:type="dxa"/>
             </w:tcMar>
           </w:tcPr>
           <w:p>
@@ -3533,7 +3536,7 @@
             </w:tcBorders>
             <w:shd w:fill="auto" w:val="clear"/>
             <w:tcMar>
-              <w:left w:w="83" w:type="dxa"/>
+              <w:left w:w="68" w:type="dxa"/>
             </w:tcMar>
           </w:tcPr>
           <w:p>
@@ -3575,7 +3578,7 @@
             </w:tcBorders>
             <w:shd w:fill="auto" w:val="clear"/>
             <w:tcMar>
-              <w:left w:w="83" w:type="dxa"/>
+              <w:left w:w="68" w:type="dxa"/>
             </w:tcMar>
           </w:tcPr>
           <w:p>
@@ -3608,7 +3611,7 @@
             </w:tcBorders>
             <w:shd w:fill="auto" w:val="clear"/>
             <w:tcMar>
-              <w:left w:w="83" w:type="dxa"/>
+              <w:left w:w="68" w:type="dxa"/>
             </w:tcMar>
           </w:tcPr>
           <w:p>
@@ -3637,7 +3640,7 @@
             </w:tcBorders>
             <w:shd w:fill="auto" w:val="clear"/>
             <w:tcMar>
-              <w:left w:w="83" w:type="dxa"/>
+              <w:left w:w="68" w:type="dxa"/>
             </w:tcMar>
           </w:tcPr>
           <w:p>
@@ -3701,15 +3704,30 @@
                 <w:numId w:val="11"/>
               </w:numPr>
               <w:spacing w:lineRule="atLeast" w:line="250"/>
-              <w:rPr>
-                <w:rFonts w:ascii="Arial" w:hAnsi="Arial" w:cs="Arial"/>
-              </w:rPr>
+              <w:rPr/>
             </w:pPr>
             <w:r>
               <w:rPr>
                 <w:rFonts w:cs="Arial"/>
               </w:rPr>
               <w:t>Variable selection</w:t>
+            </w:r>
+          </w:p>
+          <w:p>
+            <w:pPr>
+              <w:pStyle w:val="Normal"/>
+              <w:numPr>
+                <w:ilvl w:val="0"/>
+                <w:numId w:val="11"/>
+              </w:numPr>
+              <w:spacing w:lineRule="atLeast" w:line="250"/>
+              <w:rPr/>
+            </w:pPr>
+            <w:r>
+              <w:rPr>
+                <w:rFonts w:cs="Arial"/>
+              </w:rPr>
+              <w:t>VIF</w:t>
             </w:r>
           </w:p>
           <w:p>
@@ -3817,7 +3835,7 @@
             </w:tcBorders>
             <w:shd w:fill="auto" w:val="clear"/>
             <w:tcMar>
-              <w:left w:w="83" w:type="dxa"/>
+              <w:left w:w="68" w:type="dxa"/>
             </w:tcMar>
           </w:tcPr>
           <w:p>
@@ -3890,7 +3908,7 @@
             </w:tcBorders>
             <w:shd w:fill="auto" w:val="clear"/>
             <w:tcMar>
-              <w:left w:w="83" w:type="dxa"/>
+              <w:left w:w="68" w:type="dxa"/>
             </w:tcMar>
           </w:tcPr>
           <w:p>
@@ -3923,7 +3941,7 @@
             </w:tcBorders>
             <w:shd w:fill="auto" w:val="clear"/>
             <w:tcMar>
-              <w:left w:w="83" w:type="dxa"/>
+              <w:left w:w="68" w:type="dxa"/>
             </w:tcMar>
           </w:tcPr>
           <w:p>
@@ -3952,7 +3970,7 @@
             </w:tcBorders>
             <w:shd w:fill="auto" w:val="clear"/>
             <w:tcMar>
-              <w:left w:w="83" w:type="dxa"/>
+              <w:left w:w="68" w:type="dxa"/>
             </w:tcMar>
           </w:tcPr>
           <w:p>
@@ -3984,7 +4002,7 @@
             </w:tcBorders>
             <w:shd w:fill="auto" w:val="clear"/>
             <w:tcMar>
-              <w:left w:w="83" w:type="dxa"/>
+              <w:left w:w="68" w:type="dxa"/>
             </w:tcMar>
           </w:tcPr>
           <w:p>
@@ -4052,7 +4070,7 @@
             </w:tcBorders>
             <w:shd w:fill="auto" w:val="clear"/>
             <w:tcMar>
-              <w:left w:w="83" w:type="dxa"/>
+              <w:left w:w="68" w:type="dxa"/>
             </w:tcMar>
           </w:tcPr>
           <w:p>
@@ -4085,7 +4103,7 @@
             </w:tcBorders>
             <w:shd w:fill="auto" w:val="clear"/>
             <w:tcMar>
-              <w:left w:w="83" w:type="dxa"/>
+              <w:left w:w="68" w:type="dxa"/>
             </w:tcMar>
           </w:tcPr>
           <w:p>
@@ -4114,7 +4132,7 @@
             </w:tcBorders>
             <w:shd w:fill="auto" w:val="clear"/>
             <w:tcMar>
-              <w:left w:w="83" w:type="dxa"/>
+              <w:left w:w="68" w:type="dxa"/>
             </w:tcMar>
           </w:tcPr>
           <w:p>
@@ -4197,15 +4215,42 @@
                 <w:numId w:val="11"/>
               </w:numPr>
               <w:spacing w:lineRule="atLeast" w:line="250"/>
+              <w:rPr/>
+            </w:pPr>
+            <w:r>
+              <w:rPr>
+                <w:rFonts w:cs="Arial"/>
+              </w:rPr>
+              <w:t>AUC</w:t>
+            </w:r>
+          </w:p>
+          <w:p>
+            <w:pPr>
+              <w:pStyle w:val="Normal"/>
+              <w:numPr>
+                <w:ilvl w:val="0"/>
+                <w:numId w:val="11"/>
+              </w:numPr>
+              <w:spacing w:lineRule="atLeast" w:line="250"/>
+              <w:rPr/>
+            </w:pPr>
+            <w:r>
+              <w:rPr>
+                <w:rFonts w:cs="Arial"/>
+              </w:rPr>
+              <w:t>Psuedo R^2</w:t>
+            </w:r>
+          </w:p>
+          <w:p>
+            <w:pPr>
+              <w:pStyle w:val="Normal"/>
+              <w:spacing w:lineRule="atLeast" w:line="250"/>
               <w:rPr>
                 <w:rFonts w:ascii="Arial" w:hAnsi="Arial" w:cs="Arial"/>
               </w:rPr>
             </w:pPr>
             <w:r>
-              <w:rPr>
-                <w:rFonts w:cs="Arial"/>
-              </w:rPr>
-              <w:t>AUC</w:t>
+              <w:rPr/>
             </w:r>
           </w:p>
         </w:tc>
@@ -4222,7 +4267,7 @@
             </w:tcBorders>
             <w:shd w:fill="auto" w:val="clear"/>
             <w:tcMar>
-              <w:left w:w="83" w:type="dxa"/>
+              <w:left w:w="68" w:type="dxa"/>
             </w:tcMar>
           </w:tcPr>
           <w:p>
@@ -4298,7 +4343,7 @@
             </w:tcBorders>
             <w:shd w:fill="auto" w:val="clear"/>
             <w:tcMar>
-              <w:left w:w="83" w:type="dxa"/>
+              <w:left w:w="68" w:type="dxa"/>
             </w:tcMar>
           </w:tcPr>
           <w:p>
@@ -4331,7 +4376,7 @@
             </w:tcBorders>
             <w:shd w:fill="auto" w:val="clear"/>
             <w:tcMar>
-              <w:left w:w="83" w:type="dxa"/>
+              <w:left w:w="68" w:type="dxa"/>
             </w:tcMar>
           </w:tcPr>
           <w:p>
@@ -4360,7 +4405,7 @@
             </w:tcBorders>
             <w:shd w:fill="auto" w:val="clear"/>
             <w:tcMar>
-              <w:left w:w="83" w:type="dxa"/>
+              <w:left w:w="68" w:type="dxa"/>
             </w:tcMar>
           </w:tcPr>
           <w:p>
@@ -4422,7 +4467,7 @@
             </w:tcBorders>
             <w:shd w:fill="auto" w:val="clear"/>
             <w:tcMar>
-              <w:left w:w="83" w:type="dxa"/>
+              <w:left w:w="68" w:type="dxa"/>
             </w:tcMar>
           </w:tcPr>
           <w:p>
@@ -4445,14 +4490,17 @@
             <w:pPr>
               <w:pStyle w:val="Normal"/>
               <w:spacing w:lineRule="atLeast" w:line="250"/>
-              <w:rPr/>
-            </w:pPr>
-            <w:r>
               <w:rPr>
                 <w:rFonts w:cs="Arial"/>
                 <w:b/>
-              </w:rPr>
-              <w:t>Interim Report Due 16/9</w:t>
+                <w:b/>
+              </w:rPr>
+            </w:pPr>
+            <w:r>
+              <w:rPr>
+                <w:rFonts w:cs="Arial"/>
+                <w:b/>
+              </w:rPr>
             </w:r>
           </w:p>
           <w:p>
@@ -4492,7 +4540,7 @@
             </w:tcBorders>
             <w:shd w:fill="auto" w:val="clear"/>
             <w:tcMar>
-              <w:left w:w="83" w:type="dxa"/>
+              <w:left w:w="68" w:type="dxa"/>
             </w:tcMar>
           </w:tcPr>
           <w:p>
@@ -4525,7 +4573,7 @@
             </w:tcBorders>
             <w:shd w:fill="auto" w:val="clear"/>
             <w:tcMar>
-              <w:left w:w="83" w:type="dxa"/>
+              <w:left w:w="68" w:type="dxa"/>
             </w:tcMar>
           </w:tcPr>
           <w:p>
@@ -4554,7 +4602,7 @@
             </w:tcBorders>
             <w:shd w:fill="auto" w:val="clear"/>
             <w:tcMar>
-              <w:left w:w="83" w:type="dxa"/>
+              <w:left w:w="68" w:type="dxa"/>
             </w:tcMar>
           </w:tcPr>
           <w:p>
@@ -4586,9 +4634,23 @@
             </w:tcBorders>
             <w:shd w:fill="auto" w:val="clear"/>
             <w:tcMar>
-              <w:left w:w="83" w:type="dxa"/>
+              <w:left w:w="68" w:type="dxa"/>
             </w:tcMar>
           </w:tcPr>
+          <w:p>
+            <w:pPr>
+              <w:pStyle w:val="Normal"/>
+              <w:spacing w:lineRule="atLeast" w:line="250"/>
+              <w:rPr/>
+            </w:pPr>
+            <w:r>
+              <w:rPr>
+                <w:rFonts w:cs="Arial"/>
+                <w:b/>
+              </w:rPr>
+              <w:t>Interim Report Due 23/9</w:t>
+            </w:r>
+          </w:p>
           <w:p>
             <w:pPr>
               <w:pStyle w:val="Normal"/>
@@ -4621,7 +4683,7 @@
             </w:tcBorders>
             <w:shd w:fill="008080" w:val="clear"/>
             <w:tcMar>
-              <w:left w:w="83" w:type="dxa"/>
+              <w:left w:w="68" w:type="dxa"/>
             </w:tcMar>
           </w:tcPr>
           <w:p>
@@ -4654,7 +4716,7 @@
             </w:tcBorders>
             <w:shd w:fill="008080" w:val="clear"/>
             <w:tcMar>
-              <w:left w:w="83" w:type="dxa"/>
+              <w:left w:w="68" w:type="dxa"/>
             </w:tcMar>
           </w:tcPr>
           <w:p>
@@ -4690,7 +4752,7 @@
             </w:tcBorders>
             <w:shd w:fill="008080" w:val="clear"/>
             <w:tcMar>
-              <w:left w:w="83" w:type="dxa"/>
+              <w:left w:w="68" w:type="dxa"/>
             </w:tcMar>
             <w:vAlign w:val="center"/>
           </w:tcPr>
@@ -4736,7 +4798,7 @@
             </w:tcBorders>
             <w:shd w:fill="auto" w:val="clear"/>
             <w:tcMar>
-              <w:left w:w="83" w:type="dxa"/>
+              <w:left w:w="68" w:type="dxa"/>
             </w:tcMar>
           </w:tcPr>
           <w:p>
@@ -4769,7 +4831,7 @@
             </w:tcBorders>
             <w:shd w:fill="auto" w:val="clear"/>
             <w:tcMar>
-              <w:left w:w="83" w:type="dxa"/>
+              <w:left w:w="68" w:type="dxa"/>
             </w:tcMar>
           </w:tcPr>
           <w:p>
@@ -4798,7 +4860,7 @@
             </w:tcBorders>
             <w:shd w:fill="auto" w:val="clear"/>
             <w:tcMar>
-              <w:left w:w="83" w:type="dxa"/>
+              <w:left w:w="68" w:type="dxa"/>
             </w:tcMar>
           </w:tcPr>
           <w:p>
@@ -4830,7 +4892,7 @@
             </w:tcBorders>
             <w:shd w:fill="auto" w:val="clear"/>
             <w:tcMar>
-              <w:left w:w="83" w:type="dxa"/>
+              <w:left w:w="68" w:type="dxa"/>
             </w:tcMar>
           </w:tcPr>
           <w:p>
@@ -4865,7 +4927,7 @@
             </w:tcBorders>
             <w:shd w:fill="auto" w:val="clear"/>
             <w:tcMar>
-              <w:left w:w="83" w:type="dxa"/>
+              <w:left w:w="68" w:type="dxa"/>
             </w:tcMar>
           </w:tcPr>
           <w:p>
@@ -4898,7 +4960,7 @@
             </w:tcBorders>
             <w:shd w:fill="auto" w:val="clear"/>
             <w:tcMar>
-              <w:left w:w="83" w:type="dxa"/>
+              <w:left w:w="68" w:type="dxa"/>
             </w:tcMar>
           </w:tcPr>
           <w:p>
@@ -4927,7 +4989,7 @@
             </w:tcBorders>
             <w:shd w:fill="auto" w:val="clear"/>
             <w:tcMar>
-              <w:left w:w="83" w:type="dxa"/>
+              <w:left w:w="68" w:type="dxa"/>
             </w:tcMar>
           </w:tcPr>
           <w:p>
@@ -4958,7 +5020,7 @@
             </w:tcBorders>
             <w:shd w:fill="auto" w:val="clear"/>
             <w:tcMar>
-              <w:left w:w="83" w:type="dxa"/>
+              <w:left w:w="68" w:type="dxa"/>
             </w:tcMar>
           </w:tcPr>
           <w:p>
@@ -4993,7 +5055,7 @@
             </w:tcBorders>
             <w:shd w:fill="auto" w:val="clear"/>
             <w:tcMar>
-              <w:left w:w="83" w:type="dxa"/>
+              <w:left w:w="68" w:type="dxa"/>
             </w:tcMar>
           </w:tcPr>
           <w:p>
@@ -5025,7 +5087,7 @@
             </w:tcBorders>
             <w:shd w:fill="auto" w:val="clear"/>
             <w:tcMar>
-              <w:left w:w="83" w:type="dxa"/>
+              <w:left w:w="68" w:type="dxa"/>
             </w:tcMar>
           </w:tcPr>
           <w:p>
@@ -5053,7 +5115,7 @@
             </w:tcBorders>
             <w:shd w:fill="auto" w:val="clear"/>
             <w:tcMar>
-              <w:left w:w="83" w:type="dxa"/>
+              <w:left w:w="68" w:type="dxa"/>
             </w:tcMar>
           </w:tcPr>
           <w:p>
@@ -5084,7 +5146,7 @@
             </w:tcBorders>
             <w:shd w:fill="auto" w:val="clear"/>
             <w:tcMar>
-              <w:left w:w="83" w:type="dxa"/>
+              <w:left w:w="68" w:type="dxa"/>
             </w:tcMar>
           </w:tcPr>
           <w:p>
@@ -5124,7 +5186,7 @@
             </w:tcBorders>
             <w:shd w:fill="auto" w:val="clear"/>
             <w:tcMar>
-              <w:left w:w="83" w:type="dxa"/>
+              <w:left w:w="68" w:type="dxa"/>
             </w:tcMar>
           </w:tcPr>
           <w:p>
@@ -5156,7 +5218,7 @@
             </w:tcBorders>
             <w:shd w:fill="auto" w:val="clear"/>
             <w:tcMar>
-              <w:left w:w="83" w:type="dxa"/>
+              <w:left w:w="68" w:type="dxa"/>
             </w:tcMar>
           </w:tcPr>
           <w:p>
@@ -5184,7 +5246,7 @@
             </w:tcBorders>
             <w:shd w:fill="auto" w:val="clear"/>
             <w:tcMar>
-              <w:left w:w="83" w:type="dxa"/>
+              <w:left w:w="68" w:type="dxa"/>
             </w:tcMar>
           </w:tcPr>
           <w:p>
@@ -5214,7 +5276,7 @@
             </w:tcBorders>
             <w:shd w:fill="auto" w:val="clear"/>
             <w:tcMar>
-              <w:left w:w="83" w:type="dxa"/>
+              <w:left w:w="68" w:type="dxa"/>
             </w:tcMar>
           </w:tcPr>
           <w:p>
@@ -5248,7 +5310,7 @@
             </w:tcBorders>
             <w:shd w:fill="auto" w:val="clear"/>
             <w:tcMar>
-              <w:left w:w="83" w:type="dxa"/>
+              <w:left w:w="68" w:type="dxa"/>
             </w:tcMar>
           </w:tcPr>
           <w:p>
@@ -5280,7 +5342,7 @@
             </w:tcBorders>
             <w:shd w:fill="auto" w:val="clear"/>
             <w:tcMar>
-              <w:left w:w="83" w:type="dxa"/>
+              <w:left w:w="68" w:type="dxa"/>
             </w:tcMar>
           </w:tcPr>
           <w:p>
@@ -5308,7 +5370,7 @@
             </w:tcBorders>
             <w:shd w:fill="auto" w:val="clear"/>
             <w:tcMar>
-              <w:left w:w="83" w:type="dxa"/>
+              <w:left w:w="68" w:type="dxa"/>
             </w:tcMar>
           </w:tcPr>
           <w:p>
@@ -5338,7 +5400,7 @@
             </w:tcBorders>
             <w:shd w:fill="auto" w:val="clear"/>
             <w:tcMar>
-              <w:left w:w="83" w:type="dxa"/>
+              <w:left w:w="68" w:type="dxa"/>
             </w:tcMar>
           </w:tcPr>
           <w:p>
@@ -5395,7 +5457,7 @@
             </w:tcBorders>
             <w:shd w:fill="008080" w:val="clear"/>
             <w:tcMar>
-              <w:left w:w="83" w:type="dxa"/>
+              <w:left w:w="68" w:type="dxa"/>
             </w:tcMar>
           </w:tcPr>
           <w:p>
@@ -5504,7 +5566,7 @@
       <w:tblPr>
         <w:tblW w:w="9474" w:type="dxa"/>
         <w:jc w:val="left"/>
-        <w:tblInd w:w="-25" w:type="dxa"/>
+        <w:tblInd w:w="-40" w:type="dxa"/>
         <w:tblBorders>
           <w:top w:val="single" w:sz="4" w:space="0" w:color="000001"/>
           <w:left w:val="single" w:sz="4" w:space="0" w:color="000001"/>
@@ -5513,7 +5575,7 @@
         </w:tblBorders>
         <w:tblCellMar>
           <w:top w:w="0" w:type="dxa"/>
-          <w:left w:w="83" w:type="dxa"/>
+          <w:left w:w="68" w:type="dxa"/>
           <w:bottom w:w="0" w:type="dxa"/>
           <w:right w:w="108" w:type="dxa"/>
         </w:tblCellMar>
@@ -5537,7 +5599,7 @@
             </w:tcBorders>
             <w:shd w:fill="008080" w:val="clear"/>
             <w:tcMar>
-              <w:left w:w="83" w:type="dxa"/>
+              <w:left w:w="68" w:type="dxa"/>
             </w:tcMar>
           </w:tcPr>
           <w:p>
@@ -5577,7 +5639,7 @@
             </w:tcBorders>
             <w:shd w:fill="008080" w:val="clear"/>
             <w:tcMar>
-              <w:left w:w="83" w:type="dxa"/>
+              <w:left w:w="68" w:type="dxa"/>
             </w:tcMar>
           </w:tcPr>
           <w:p>
@@ -5617,7 +5679,7 @@
             </w:tcBorders>
             <w:shd w:fill="008080" w:val="clear"/>
             <w:tcMar>
-              <w:left w:w="83" w:type="dxa"/>
+              <w:left w:w="68" w:type="dxa"/>
             </w:tcMar>
           </w:tcPr>
           <w:p>
@@ -5659,7 +5721,7 @@
             </w:tcBorders>
             <w:shd w:fill="008080" w:val="clear"/>
             <w:tcMar>
-              <w:left w:w="83" w:type="dxa"/>
+              <w:left w:w="68" w:type="dxa"/>
             </w:tcMar>
           </w:tcPr>
           <w:p>
@@ -5705,7 +5767,7 @@
             </w:tcBorders>
             <w:shd w:fill="auto" w:val="clear"/>
             <w:tcMar>
-              <w:left w:w="83" w:type="dxa"/>
+              <w:left w:w="68" w:type="dxa"/>
             </w:tcMar>
           </w:tcPr>
           <w:p>
@@ -5736,7 +5798,7 @@
             </w:tcBorders>
             <w:shd w:fill="auto" w:val="clear"/>
             <w:tcMar>
-              <w:left w:w="83" w:type="dxa"/>
+              <w:left w:w="68" w:type="dxa"/>
             </w:tcMar>
           </w:tcPr>
           <w:p>
@@ -5767,7 +5829,7 @@
             </w:tcBorders>
             <w:shd w:fill="auto" w:val="clear"/>
             <w:tcMar>
-              <w:left w:w="83" w:type="dxa"/>
+              <w:left w:w="68" w:type="dxa"/>
             </w:tcMar>
           </w:tcPr>
           <w:p>
@@ -5800,7 +5862,7 @@
             </w:tcBorders>
             <w:shd w:fill="auto" w:val="clear"/>
             <w:tcMar>
-              <w:left w:w="83" w:type="dxa"/>
+              <w:left w:w="68" w:type="dxa"/>
             </w:tcMar>
           </w:tcPr>
           <w:p>
@@ -5837,7 +5899,7 @@
             </w:tcBorders>
             <w:shd w:fill="auto" w:val="clear"/>
             <w:tcMar>
-              <w:left w:w="83" w:type="dxa"/>
+              <w:left w:w="68" w:type="dxa"/>
             </w:tcMar>
           </w:tcPr>
           <w:p>
@@ -5868,7 +5930,7 @@
             </w:tcBorders>
             <w:shd w:fill="auto" w:val="clear"/>
             <w:tcMar>
-              <w:left w:w="83" w:type="dxa"/>
+              <w:left w:w="68" w:type="dxa"/>
             </w:tcMar>
           </w:tcPr>
           <w:p>
@@ -5899,7 +5961,7 @@
             </w:tcBorders>
             <w:shd w:fill="auto" w:val="clear"/>
             <w:tcMar>
-              <w:left w:w="83" w:type="dxa"/>
+              <w:left w:w="68" w:type="dxa"/>
             </w:tcMar>
           </w:tcPr>
           <w:p>
@@ -5932,7 +5994,7 @@
             </w:tcBorders>
             <w:shd w:fill="auto" w:val="clear"/>
             <w:tcMar>
-              <w:left w:w="83" w:type="dxa"/>
+              <w:left w:w="68" w:type="dxa"/>
             </w:tcMar>
           </w:tcPr>
           <w:p>
@@ -5991,7 +6053,7 @@
             </w:tcBorders>
             <w:shd w:fill="auto" w:val="clear"/>
             <w:tcMar>
-              <w:left w:w="83" w:type="dxa"/>
+              <w:left w:w="68" w:type="dxa"/>
             </w:tcMar>
           </w:tcPr>
           <w:p>
@@ -6022,7 +6084,7 @@
             </w:tcBorders>
             <w:shd w:fill="auto" w:val="clear"/>
             <w:tcMar>
-              <w:left w:w="83" w:type="dxa"/>
+              <w:left w:w="68" w:type="dxa"/>
             </w:tcMar>
           </w:tcPr>
           <w:p>
@@ -6053,7 +6115,7 @@
             </w:tcBorders>
             <w:shd w:fill="auto" w:val="clear"/>
             <w:tcMar>
-              <w:left w:w="83" w:type="dxa"/>
+              <w:left w:w="68" w:type="dxa"/>
             </w:tcMar>
           </w:tcPr>
           <w:p>
@@ -6086,7 +6148,7 @@
             </w:tcBorders>
             <w:shd w:fill="auto" w:val="clear"/>
             <w:tcMar>
-              <w:left w:w="83" w:type="dxa"/>
+              <w:left w:w="68" w:type="dxa"/>
             </w:tcMar>
           </w:tcPr>
           <w:p>
@@ -7100,7 +7162,7 @@
           </w:tcBorders>
           <w:shd w:fill="auto" w:val="clear"/>
           <w:tcMar>
-            <w:left w:w="-6" w:type="dxa"/>
+            <w:left w:w="-22" w:type="dxa"/>
           </w:tcMar>
         </w:tcPr>
         <w:p>
@@ -7226,7 +7288,7 @@
           </w:tcBorders>
           <w:shd w:fill="auto" w:val="clear"/>
           <w:tcMar>
-            <w:left w:w="-6" w:type="dxa"/>
+            <w:left w:w="-22" w:type="dxa"/>
           </w:tcMar>
         </w:tcPr>
         <w:p>
@@ -7334,7 +7396,7 @@
                   <v:h position="@0,21600"/>
                 </v:handles>
               </v:shapetype>
-              <v:shape id="shape_0" fillcolor="silver" stroked="f" style="position:absolute;margin-left:-32.75pt;margin-top:246.1pt;width:490.5pt;height:196.05pt;rotation:315;mso-position-horizontal:center;mso-position-vertical:center;mso-position-vertical-relative:margin" type="shapetype_136">
+              <v:shape id="shape_0" fillcolor="silver" stroked="f" style="position:absolute;margin-left:-32.6pt;margin-top:246.15pt;width:490.35pt;height:195.9pt;rotation:315;mso-position-horizontal:center;mso-position-vertical:center;mso-position-vertical-relative:margin" type="shapetype_136">
                 <v:path textpathok="t"/>
                 <v:textpath on="t" fitshape="t" string="DRAFT" style="font-family:&quot;Liberation Serif&quot;"/>
                 <w10:wrap type="none"/>
@@ -7399,7 +7461,7 @@
               <wp:positionV relativeFrom="margin">
                 <wp:align>center</wp:align>
               </wp:positionV>
-              <wp:extent cx="420370" cy="147320"/>
+              <wp:extent cx="422275" cy="147320"/>
               <wp:effectExtent l="0" t="0" r="0" b="0"/>
               <wp:wrapNone/>
               <wp:docPr id="3" name=""/>
@@ -7410,7 +7472,7 @@
                     <wps:spPr>
                       <a:xfrm rot="18900000">
                         <a:off x="0" y="0"/>
-                        <a:ext cx="419760" cy="146520"/>
+                        <a:ext cx="421560" cy="146520"/>
                       </a:xfrm>
                       <a:solidFill>
                         <a:srgbClr val="c0c0c0">
@@ -7432,7 +7494,7 @@
                         <w:p>
                           <w:pPr>
                             <w:pStyle w:val="FrameContents"/>
-                            <w:overflowPunct w:val="true"/>
+                            <w:overflowPunct w:val="false"/>
                             <w:spacing w:lineRule="auto" w:line="240"/>
                             <w:rPr/>
                           </w:pPr>
@@ -7490,7 +7552,7 @@
               <wp:positionV relativeFrom="margin">
                 <wp:align>center</wp:align>
               </wp:positionV>
-              <wp:extent cx="420370" cy="147320"/>
+              <wp:extent cx="422275" cy="147320"/>
               <wp:effectExtent l="0" t="0" r="0" b="0"/>
               <wp:wrapNone/>
               <wp:docPr id="5" name=""/>
@@ -7501,7 +7563,7 @@
                     <wps:spPr>
                       <a:xfrm rot="18900000">
                         <a:off x="0" y="0"/>
-                        <a:ext cx="419760" cy="146520"/>
+                        <a:ext cx="421560" cy="146520"/>
                       </a:xfrm>
                       <a:solidFill>
                         <a:srgbClr val="c0c0c0">
@@ -7523,7 +7585,7 @@
                         <w:p>
                           <w:pPr>
                             <w:pStyle w:val="FrameContents"/>
-                            <w:overflowPunct w:val="true"/>
+                            <w:overflowPunct w:val="false"/>
                             <w:spacing w:lineRule="auto" w:line="240"/>
                             <w:rPr/>
                           </w:pPr>
@@ -13269,6 +13331,2274 @@
       <w:rFonts w:cs="OpenSymbol"/>
     </w:rPr>
   </w:style>
+  <w:style w:type="character" w:styleId="ListLabel397">
+    <w:name w:val="ListLabel 397"/>
+    <w:qFormat/>
+    <w:rPr>
+      <w:rFonts w:ascii="Arial" w:hAnsi="Arial" w:cs="OpenSymbol"/>
+    </w:rPr>
+  </w:style>
+  <w:style w:type="character" w:styleId="ListLabel398">
+    <w:name w:val="ListLabel 398"/>
+    <w:qFormat/>
+    <w:rPr>
+      <w:rFonts w:ascii="Arial" w:hAnsi="Arial" w:cs="OpenSymbol"/>
+    </w:rPr>
+  </w:style>
+  <w:style w:type="character" w:styleId="ListLabel399">
+    <w:name w:val="ListLabel 399"/>
+    <w:qFormat/>
+    <w:rPr>
+      <w:rFonts w:cs="OpenSymbol"/>
+    </w:rPr>
+  </w:style>
+  <w:style w:type="character" w:styleId="ListLabel400">
+    <w:name w:val="ListLabel 400"/>
+    <w:qFormat/>
+    <w:rPr>
+      <w:rFonts w:cs="OpenSymbol"/>
+    </w:rPr>
+  </w:style>
+  <w:style w:type="character" w:styleId="ListLabel401">
+    <w:name w:val="ListLabel 401"/>
+    <w:qFormat/>
+    <w:rPr>
+      <w:rFonts w:cs="OpenSymbol"/>
+    </w:rPr>
+  </w:style>
+  <w:style w:type="character" w:styleId="ListLabel402">
+    <w:name w:val="ListLabel 402"/>
+    <w:qFormat/>
+    <w:rPr>
+      <w:rFonts w:cs="OpenSymbol"/>
+    </w:rPr>
+  </w:style>
+  <w:style w:type="character" w:styleId="ListLabel403">
+    <w:name w:val="ListLabel 403"/>
+    <w:qFormat/>
+    <w:rPr>
+      <w:rFonts w:cs="OpenSymbol"/>
+    </w:rPr>
+  </w:style>
+  <w:style w:type="character" w:styleId="ListLabel404">
+    <w:name w:val="ListLabel 404"/>
+    <w:qFormat/>
+    <w:rPr>
+      <w:rFonts w:cs="OpenSymbol"/>
+    </w:rPr>
+  </w:style>
+  <w:style w:type="character" w:styleId="ListLabel405">
+    <w:name w:val="ListLabel 405"/>
+    <w:qFormat/>
+    <w:rPr>
+      <w:rFonts w:cs="OpenSymbol"/>
+    </w:rPr>
+  </w:style>
+  <w:style w:type="character" w:styleId="ListLabel406">
+    <w:name w:val="ListLabel 406"/>
+    <w:qFormat/>
+    <w:rPr>
+      <w:rFonts w:ascii="Arial" w:hAnsi="Arial" w:cs="OpenSymbol"/>
+    </w:rPr>
+  </w:style>
+  <w:style w:type="character" w:styleId="ListLabel407">
+    <w:name w:val="ListLabel 407"/>
+    <w:qFormat/>
+    <w:rPr>
+      <w:rFonts w:ascii="Arial" w:hAnsi="Arial" w:cs="OpenSymbol"/>
+    </w:rPr>
+  </w:style>
+  <w:style w:type="character" w:styleId="ListLabel408">
+    <w:name w:val="ListLabel 408"/>
+    <w:qFormat/>
+    <w:rPr>
+      <w:rFonts w:cs="OpenSymbol"/>
+    </w:rPr>
+  </w:style>
+  <w:style w:type="character" w:styleId="ListLabel409">
+    <w:name w:val="ListLabel 409"/>
+    <w:qFormat/>
+    <w:rPr>
+      <w:rFonts w:cs="OpenSymbol"/>
+    </w:rPr>
+  </w:style>
+  <w:style w:type="character" w:styleId="ListLabel410">
+    <w:name w:val="ListLabel 410"/>
+    <w:qFormat/>
+    <w:rPr>
+      <w:rFonts w:cs="OpenSymbol"/>
+    </w:rPr>
+  </w:style>
+  <w:style w:type="character" w:styleId="ListLabel411">
+    <w:name w:val="ListLabel 411"/>
+    <w:qFormat/>
+    <w:rPr>
+      <w:rFonts w:cs="OpenSymbol"/>
+    </w:rPr>
+  </w:style>
+  <w:style w:type="character" w:styleId="ListLabel412">
+    <w:name w:val="ListLabel 412"/>
+    <w:qFormat/>
+    <w:rPr>
+      <w:rFonts w:cs="OpenSymbol"/>
+    </w:rPr>
+  </w:style>
+  <w:style w:type="character" w:styleId="ListLabel413">
+    <w:name w:val="ListLabel 413"/>
+    <w:qFormat/>
+    <w:rPr>
+      <w:rFonts w:cs="OpenSymbol"/>
+    </w:rPr>
+  </w:style>
+  <w:style w:type="character" w:styleId="ListLabel414">
+    <w:name w:val="ListLabel 414"/>
+    <w:qFormat/>
+    <w:rPr>
+      <w:rFonts w:cs="OpenSymbol"/>
+    </w:rPr>
+  </w:style>
+  <w:style w:type="character" w:styleId="ListLabel415">
+    <w:name w:val="ListLabel 415"/>
+    <w:qFormat/>
+    <w:rPr>
+      <w:rFonts w:ascii="Arial" w:hAnsi="Arial" w:cs="OpenSymbol"/>
+    </w:rPr>
+  </w:style>
+  <w:style w:type="character" w:styleId="ListLabel416">
+    <w:name w:val="ListLabel 416"/>
+    <w:qFormat/>
+    <w:rPr>
+      <w:rFonts w:cs="OpenSymbol"/>
+    </w:rPr>
+  </w:style>
+  <w:style w:type="character" w:styleId="ListLabel417">
+    <w:name w:val="ListLabel 417"/>
+    <w:qFormat/>
+    <w:rPr>
+      <w:rFonts w:cs="OpenSymbol"/>
+    </w:rPr>
+  </w:style>
+  <w:style w:type="character" w:styleId="ListLabel418">
+    <w:name w:val="ListLabel 418"/>
+    <w:qFormat/>
+    <w:rPr>
+      <w:rFonts w:cs="OpenSymbol"/>
+    </w:rPr>
+  </w:style>
+  <w:style w:type="character" w:styleId="ListLabel419">
+    <w:name w:val="ListLabel 419"/>
+    <w:qFormat/>
+    <w:rPr>
+      <w:rFonts w:cs="OpenSymbol"/>
+    </w:rPr>
+  </w:style>
+  <w:style w:type="character" w:styleId="ListLabel420">
+    <w:name w:val="ListLabel 420"/>
+    <w:qFormat/>
+    <w:rPr>
+      <w:rFonts w:cs="OpenSymbol"/>
+    </w:rPr>
+  </w:style>
+  <w:style w:type="character" w:styleId="ListLabel421">
+    <w:name w:val="ListLabel 421"/>
+    <w:qFormat/>
+    <w:rPr>
+      <w:rFonts w:cs="OpenSymbol"/>
+    </w:rPr>
+  </w:style>
+  <w:style w:type="character" w:styleId="ListLabel422">
+    <w:name w:val="ListLabel 422"/>
+    <w:qFormat/>
+    <w:rPr>
+      <w:rFonts w:cs="OpenSymbol"/>
+    </w:rPr>
+  </w:style>
+  <w:style w:type="character" w:styleId="ListLabel423">
+    <w:name w:val="ListLabel 423"/>
+    <w:qFormat/>
+    <w:rPr>
+      <w:rFonts w:cs="OpenSymbol"/>
+    </w:rPr>
+  </w:style>
+  <w:style w:type="character" w:styleId="ListLabel424">
+    <w:name w:val="ListLabel 424"/>
+    <w:qFormat/>
+    <w:rPr>
+      <w:rFonts w:ascii="Arial" w:hAnsi="Arial" w:cs="OpenSymbol"/>
+    </w:rPr>
+  </w:style>
+  <w:style w:type="character" w:styleId="ListLabel425">
+    <w:name w:val="ListLabel 425"/>
+    <w:qFormat/>
+    <w:rPr>
+      <w:rFonts w:cs="OpenSymbol"/>
+    </w:rPr>
+  </w:style>
+  <w:style w:type="character" w:styleId="ListLabel426">
+    <w:name w:val="ListLabel 426"/>
+    <w:qFormat/>
+    <w:rPr>
+      <w:rFonts w:cs="OpenSymbol"/>
+    </w:rPr>
+  </w:style>
+  <w:style w:type="character" w:styleId="ListLabel427">
+    <w:name w:val="ListLabel 427"/>
+    <w:qFormat/>
+    <w:rPr>
+      <w:rFonts w:cs="OpenSymbol"/>
+    </w:rPr>
+  </w:style>
+  <w:style w:type="character" w:styleId="ListLabel428">
+    <w:name w:val="ListLabel 428"/>
+    <w:qFormat/>
+    <w:rPr>
+      <w:rFonts w:cs="OpenSymbol"/>
+    </w:rPr>
+  </w:style>
+  <w:style w:type="character" w:styleId="ListLabel429">
+    <w:name w:val="ListLabel 429"/>
+    <w:qFormat/>
+    <w:rPr>
+      <w:rFonts w:cs="OpenSymbol"/>
+    </w:rPr>
+  </w:style>
+  <w:style w:type="character" w:styleId="ListLabel430">
+    <w:name w:val="ListLabel 430"/>
+    <w:qFormat/>
+    <w:rPr>
+      <w:rFonts w:cs="OpenSymbol"/>
+    </w:rPr>
+  </w:style>
+  <w:style w:type="character" w:styleId="ListLabel431">
+    <w:name w:val="ListLabel 431"/>
+    <w:qFormat/>
+    <w:rPr>
+      <w:rFonts w:cs="OpenSymbol"/>
+    </w:rPr>
+  </w:style>
+  <w:style w:type="character" w:styleId="ListLabel432">
+    <w:name w:val="ListLabel 432"/>
+    <w:qFormat/>
+    <w:rPr>
+      <w:rFonts w:cs="OpenSymbol"/>
+    </w:rPr>
+  </w:style>
+  <w:style w:type="character" w:styleId="ListLabel433">
+    <w:name w:val="ListLabel 433"/>
+    <w:qFormat/>
+    <w:rPr>
+      <w:rFonts w:ascii="Arial" w:hAnsi="Arial" w:cs="OpenSymbol"/>
+    </w:rPr>
+  </w:style>
+  <w:style w:type="character" w:styleId="ListLabel434">
+    <w:name w:val="ListLabel 434"/>
+    <w:qFormat/>
+    <w:rPr>
+      <w:rFonts w:ascii="Arial" w:hAnsi="Arial" w:cs="OpenSymbol"/>
+    </w:rPr>
+  </w:style>
+  <w:style w:type="character" w:styleId="ListLabel435">
+    <w:name w:val="ListLabel 435"/>
+    <w:qFormat/>
+    <w:rPr>
+      <w:rFonts w:cs="OpenSymbol"/>
+    </w:rPr>
+  </w:style>
+  <w:style w:type="character" w:styleId="ListLabel436">
+    <w:name w:val="ListLabel 436"/>
+    <w:qFormat/>
+    <w:rPr>
+      <w:rFonts w:cs="OpenSymbol"/>
+    </w:rPr>
+  </w:style>
+  <w:style w:type="character" w:styleId="ListLabel437">
+    <w:name w:val="ListLabel 437"/>
+    <w:qFormat/>
+    <w:rPr>
+      <w:rFonts w:cs="OpenSymbol"/>
+    </w:rPr>
+  </w:style>
+  <w:style w:type="character" w:styleId="ListLabel438">
+    <w:name w:val="ListLabel 438"/>
+    <w:qFormat/>
+    <w:rPr>
+      <w:rFonts w:cs="OpenSymbol"/>
+    </w:rPr>
+  </w:style>
+  <w:style w:type="character" w:styleId="ListLabel439">
+    <w:name w:val="ListLabel 439"/>
+    <w:qFormat/>
+    <w:rPr>
+      <w:rFonts w:cs="OpenSymbol"/>
+    </w:rPr>
+  </w:style>
+  <w:style w:type="character" w:styleId="ListLabel440">
+    <w:name w:val="ListLabel 440"/>
+    <w:qFormat/>
+    <w:rPr>
+      <w:rFonts w:cs="OpenSymbol"/>
+    </w:rPr>
+  </w:style>
+  <w:style w:type="character" w:styleId="ListLabel441">
+    <w:name w:val="ListLabel 441"/>
+    <w:qFormat/>
+    <w:rPr>
+      <w:rFonts w:cs="OpenSymbol"/>
+    </w:rPr>
+  </w:style>
+  <w:style w:type="character" w:styleId="ListLabel442">
+    <w:name w:val="ListLabel 442"/>
+    <w:qFormat/>
+    <w:rPr>
+      <w:rFonts w:cs="OpenSymbol"/>
+    </w:rPr>
+  </w:style>
+  <w:style w:type="character" w:styleId="ListLabel443">
+    <w:name w:val="ListLabel 443"/>
+    <w:qFormat/>
+    <w:rPr>
+      <w:rFonts w:cs="OpenSymbol"/>
+    </w:rPr>
+  </w:style>
+  <w:style w:type="character" w:styleId="ListLabel444">
+    <w:name w:val="ListLabel 444"/>
+    <w:qFormat/>
+    <w:rPr>
+      <w:rFonts w:cs="OpenSymbol"/>
+    </w:rPr>
+  </w:style>
+  <w:style w:type="character" w:styleId="ListLabel445">
+    <w:name w:val="ListLabel 445"/>
+    <w:qFormat/>
+    <w:rPr>
+      <w:rFonts w:cs="OpenSymbol"/>
+    </w:rPr>
+  </w:style>
+  <w:style w:type="character" w:styleId="ListLabel446">
+    <w:name w:val="ListLabel 446"/>
+    <w:qFormat/>
+    <w:rPr>
+      <w:rFonts w:cs="OpenSymbol"/>
+    </w:rPr>
+  </w:style>
+  <w:style w:type="character" w:styleId="ListLabel447">
+    <w:name w:val="ListLabel 447"/>
+    <w:qFormat/>
+    <w:rPr>
+      <w:rFonts w:cs="OpenSymbol"/>
+    </w:rPr>
+  </w:style>
+  <w:style w:type="character" w:styleId="ListLabel448">
+    <w:name w:val="ListLabel 448"/>
+    <w:qFormat/>
+    <w:rPr>
+      <w:rFonts w:cs="OpenSymbol"/>
+    </w:rPr>
+  </w:style>
+  <w:style w:type="character" w:styleId="ListLabel449">
+    <w:name w:val="ListLabel 449"/>
+    <w:qFormat/>
+    <w:rPr>
+      <w:rFonts w:cs="OpenSymbol"/>
+    </w:rPr>
+  </w:style>
+  <w:style w:type="character" w:styleId="ListLabel450">
+    <w:name w:val="ListLabel 450"/>
+    <w:qFormat/>
+    <w:rPr>
+      <w:rFonts w:cs="OpenSymbol"/>
+    </w:rPr>
+  </w:style>
+  <w:style w:type="character" w:styleId="ListLabel451">
+    <w:name w:val="ListLabel 451"/>
+    <w:qFormat/>
+    <w:rPr>
+      <w:rFonts w:cs="OpenSymbol"/>
+    </w:rPr>
+  </w:style>
+  <w:style w:type="character" w:styleId="ListLabel452">
+    <w:name w:val="ListLabel 452"/>
+    <w:qFormat/>
+    <w:rPr>
+      <w:rFonts w:cs="OpenSymbol"/>
+    </w:rPr>
+  </w:style>
+  <w:style w:type="character" w:styleId="ListLabel453">
+    <w:name w:val="ListLabel 453"/>
+    <w:qFormat/>
+    <w:rPr>
+      <w:rFonts w:cs="OpenSymbol"/>
+    </w:rPr>
+  </w:style>
+  <w:style w:type="character" w:styleId="ListLabel454">
+    <w:name w:val="ListLabel 454"/>
+    <w:qFormat/>
+    <w:rPr>
+      <w:rFonts w:cs="OpenSymbol"/>
+    </w:rPr>
+  </w:style>
+  <w:style w:type="character" w:styleId="ListLabel455">
+    <w:name w:val="ListLabel 455"/>
+    <w:qFormat/>
+    <w:rPr>
+      <w:rFonts w:cs="OpenSymbol"/>
+    </w:rPr>
+  </w:style>
+  <w:style w:type="character" w:styleId="ListLabel456">
+    <w:name w:val="ListLabel 456"/>
+    <w:qFormat/>
+    <w:rPr>
+      <w:rFonts w:cs="OpenSymbol"/>
+    </w:rPr>
+  </w:style>
+  <w:style w:type="character" w:styleId="ListLabel457">
+    <w:name w:val="ListLabel 457"/>
+    <w:qFormat/>
+    <w:rPr>
+      <w:rFonts w:cs="OpenSymbol"/>
+    </w:rPr>
+  </w:style>
+  <w:style w:type="character" w:styleId="ListLabel458">
+    <w:name w:val="ListLabel 458"/>
+    <w:qFormat/>
+    <w:rPr>
+      <w:rFonts w:cs="OpenSymbol"/>
+    </w:rPr>
+  </w:style>
+  <w:style w:type="character" w:styleId="ListLabel459">
+    <w:name w:val="ListLabel 459"/>
+    <w:qFormat/>
+    <w:rPr>
+      <w:rFonts w:cs="OpenSymbol"/>
+    </w:rPr>
+  </w:style>
+  <w:style w:type="character" w:styleId="ListLabel460">
+    <w:name w:val="ListLabel 460"/>
+    <w:qFormat/>
+    <w:rPr>
+      <w:rFonts w:ascii="Arial" w:hAnsi="Arial" w:cs="OpenSymbol"/>
+    </w:rPr>
+  </w:style>
+  <w:style w:type="character" w:styleId="ListLabel461">
+    <w:name w:val="ListLabel 461"/>
+    <w:qFormat/>
+    <w:rPr>
+      <w:rFonts w:ascii="Arial" w:hAnsi="Arial" w:cs="OpenSymbol"/>
+    </w:rPr>
+  </w:style>
+  <w:style w:type="character" w:styleId="ListLabel462">
+    <w:name w:val="ListLabel 462"/>
+    <w:qFormat/>
+    <w:rPr>
+      <w:rFonts w:cs="OpenSymbol"/>
+    </w:rPr>
+  </w:style>
+  <w:style w:type="character" w:styleId="ListLabel463">
+    <w:name w:val="ListLabel 463"/>
+    <w:qFormat/>
+    <w:rPr>
+      <w:rFonts w:cs="OpenSymbol"/>
+    </w:rPr>
+  </w:style>
+  <w:style w:type="character" w:styleId="ListLabel464">
+    <w:name w:val="ListLabel 464"/>
+    <w:qFormat/>
+    <w:rPr>
+      <w:rFonts w:cs="OpenSymbol"/>
+    </w:rPr>
+  </w:style>
+  <w:style w:type="character" w:styleId="ListLabel465">
+    <w:name w:val="ListLabel 465"/>
+    <w:qFormat/>
+    <w:rPr>
+      <w:rFonts w:cs="OpenSymbol"/>
+    </w:rPr>
+  </w:style>
+  <w:style w:type="character" w:styleId="ListLabel466">
+    <w:name w:val="ListLabel 466"/>
+    <w:qFormat/>
+    <w:rPr>
+      <w:rFonts w:cs="OpenSymbol"/>
+    </w:rPr>
+  </w:style>
+  <w:style w:type="character" w:styleId="ListLabel467">
+    <w:name w:val="ListLabel 467"/>
+    <w:qFormat/>
+    <w:rPr>
+      <w:rFonts w:cs="OpenSymbol"/>
+    </w:rPr>
+  </w:style>
+  <w:style w:type="character" w:styleId="ListLabel468">
+    <w:name w:val="ListLabel 468"/>
+    <w:qFormat/>
+    <w:rPr>
+      <w:rFonts w:cs="OpenSymbol"/>
+    </w:rPr>
+  </w:style>
+  <w:style w:type="character" w:styleId="ListLabel469">
+    <w:name w:val="ListLabel 469"/>
+    <w:qFormat/>
+    <w:rPr>
+      <w:rFonts w:ascii="Arial" w:hAnsi="Arial" w:cs="OpenSymbol"/>
+    </w:rPr>
+  </w:style>
+  <w:style w:type="character" w:styleId="ListLabel470">
+    <w:name w:val="ListLabel 470"/>
+    <w:qFormat/>
+    <w:rPr>
+      <w:rFonts w:cs="OpenSymbol"/>
+    </w:rPr>
+  </w:style>
+  <w:style w:type="character" w:styleId="ListLabel471">
+    <w:name w:val="ListLabel 471"/>
+    <w:qFormat/>
+    <w:rPr>
+      <w:rFonts w:cs="OpenSymbol"/>
+    </w:rPr>
+  </w:style>
+  <w:style w:type="character" w:styleId="ListLabel472">
+    <w:name w:val="ListLabel 472"/>
+    <w:qFormat/>
+    <w:rPr>
+      <w:rFonts w:cs="OpenSymbol"/>
+    </w:rPr>
+  </w:style>
+  <w:style w:type="character" w:styleId="ListLabel473">
+    <w:name w:val="ListLabel 473"/>
+    <w:qFormat/>
+    <w:rPr>
+      <w:rFonts w:cs="OpenSymbol"/>
+    </w:rPr>
+  </w:style>
+  <w:style w:type="character" w:styleId="ListLabel474">
+    <w:name w:val="ListLabel 474"/>
+    <w:qFormat/>
+    <w:rPr>
+      <w:rFonts w:cs="OpenSymbol"/>
+    </w:rPr>
+  </w:style>
+  <w:style w:type="character" w:styleId="ListLabel475">
+    <w:name w:val="ListLabel 475"/>
+    <w:qFormat/>
+    <w:rPr>
+      <w:rFonts w:cs="OpenSymbol"/>
+    </w:rPr>
+  </w:style>
+  <w:style w:type="character" w:styleId="ListLabel476">
+    <w:name w:val="ListLabel 476"/>
+    <w:qFormat/>
+    <w:rPr>
+      <w:rFonts w:cs="OpenSymbol"/>
+    </w:rPr>
+  </w:style>
+  <w:style w:type="character" w:styleId="ListLabel477">
+    <w:name w:val="ListLabel 477"/>
+    <w:qFormat/>
+    <w:rPr>
+      <w:rFonts w:cs="OpenSymbol"/>
+    </w:rPr>
+  </w:style>
+  <w:style w:type="character" w:styleId="ListLabel478">
+    <w:name w:val="ListLabel 478"/>
+    <w:qFormat/>
+    <w:rPr>
+      <w:rFonts w:ascii="Arial" w:hAnsi="Arial" w:cs="OpenSymbol"/>
+    </w:rPr>
+  </w:style>
+  <w:style w:type="character" w:styleId="ListLabel479">
+    <w:name w:val="ListLabel 479"/>
+    <w:qFormat/>
+    <w:rPr>
+      <w:rFonts w:cs="OpenSymbol"/>
+    </w:rPr>
+  </w:style>
+  <w:style w:type="character" w:styleId="ListLabel480">
+    <w:name w:val="ListLabel 480"/>
+    <w:qFormat/>
+    <w:rPr>
+      <w:rFonts w:cs="OpenSymbol"/>
+    </w:rPr>
+  </w:style>
+  <w:style w:type="character" w:styleId="ListLabel481">
+    <w:name w:val="ListLabel 481"/>
+    <w:qFormat/>
+    <w:rPr>
+      <w:rFonts w:cs="OpenSymbol"/>
+    </w:rPr>
+  </w:style>
+  <w:style w:type="character" w:styleId="ListLabel482">
+    <w:name w:val="ListLabel 482"/>
+    <w:qFormat/>
+    <w:rPr>
+      <w:rFonts w:cs="OpenSymbol"/>
+    </w:rPr>
+  </w:style>
+  <w:style w:type="character" w:styleId="ListLabel483">
+    <w:name w:val="ListLabel 483"/>
+    <w:qFormat/>
+    <w:rPr>
+      <w:rFonts w:cs="OpenSymbol"/>
+    </w:rPr>
+  </w:style>
+  <w:style w:type="character" w:styleId="ListLabel484">
+    <w:name w:val="ListLabel 484"/>
+    <w:qFormat/>
+    <w:rPr>
+      <w:rFonts w:cs="OpenSymbol"/>
+    </w:rPr>
+  </w:style>
+  <w:style w:type="character" w:styleId="ListLabel485">
+    <w:name w:val="ListLabel 485"/>
+    <w:qFormat/>
+    <w:rPr>
+      <w:rFonts w:cs="OpenSymbol"/>
+    </w:rPr>
+  </w:style>
+  <w:style w:type="character" w:styleId="ListLabel486">
+    <w:name w:val="ListLabel 486"/>
+    <w:qFormat/>
+    <w:rPr>
+      <w:rFonts w:cs="OpenSymbol"/>
+    </w:rPr>
+  </w:style>
+  <w:style w:type="character" w:styleId="ListLabel487">
+    <w:name w:val="ListLabel 487"/>
+    <w:qFormat/>
+    <w:rPr>
+      <w:rFonts w:ascii="Arial" w:hAnsi="Arial" w:cs="OpenSymbol"/>
+    </w:rPr>
+  </w:style>
+  <w:style w:type="character" w:styleId="ListLabel488">
+    <w:name w:val="ListLabel 488"/>
+    <w:qFormat/>
+    <w:rPr>
+      <w:rFonts w:cs="OpenSymbol"/>
+    </w:rPr>
+  </w:style>
+  <w:style w:type="character" w:styleId="ListLabel489">
+    <w:name w:val="ListLabel 489"/>
+    <w:qFormat/>
+    <w:rPr>
+      <w:rFonts w:cs="OpenSymbol"/>
+    </w:rPr>
+  </w:style>
+  <w:style w:type="character" w:styleId="ListLabel490">
+    <w:name w:val="ListLabel 490"/>
+    <w:qFormat/>
+    <w:rPr>
+      <w:rFonts w:cs="OpenSymbol"/>
+    </w:rPr>
+  </w:style>
+  <w:style w:type="character" w:styleId="ListLabel491">
+    <w:name w:val="ListLabel 491"/>
+    <w:qFormat/>
+    <w:rPr>
+      <w:rFonts w:cs="OpenSymbol"/>
+    </w:rPr>
+  </w:style>
+  <w:style w:type="character" w:styleId="ListLabel492">
+    <w:name w:val="ListLabel 492"/>
+    <w:qFormat/>
+    <w:rPr>
+      <w:rFonts w:cs="OpenSymbol"/>
+    </w:rPr>
+  </w:style>
+  <w:style w:type="character" w:styleId="ListLabel493">
+    <w:name w:val="ListLabel 493"/>
+    <w:qFormat/>
+    <w:rPr>
+      <w:rFonts w:cs="OpenSymbol"/>
+    </w:rPr>
+  </w:style>
+  <w:style w:type="character" w:styleId="ListLabel494">
+    <w:name w:val="ListLabel 494"/>
+    <w:qFormat/>
+    <w:rPr>
+      <w:rFonts w:cs="OpenSymbol"/>
+    </w:rPr>
+  </w:style>
+  <w:style w:type="character" w:styleId="ListLabel495">
+    <w:name w:val="ListLabel 495"/>
+    <w:qFormat/>
+    <w:rPr>
+      <w:rFonts w:cs="OpenSymbol"/>
+    </w:rPr>
+  </w:style>
+  <w:style w:type="character" w:styleId="ListLabel496">
+    <w:name w:val="ListLabel 496"/>
+    <w:qFormat/>
+    <w:rPr>
+      <w:rFonts w:cs="OpenSymbol"/>
+    </w:rPr>
+  </w:style>
+  <w:style w:type="character" w:styleId="ListLabel497">
+    <w:name w:val="ListLabel 497"/>
+    <w:qFormat/>
+    <w:rPr>
+      <w:rFonts w:cs="OpenSymbol"/>
+    </w:rPr>
+  </w:style>
+  <w:style w:type="character" w:styleId="ListLabel498">
+    <w:name w:val="ListLabel 498"/>
+    <w:qFormat/>
+    <w:rPr>
+      <w:rFonts w:cs="OpenSymbol"/>
+    </w:rPr>
+  </w:style>
+  <w:style w:type="character" w:styleId="ListLabel499">
+    <w:name w:val="ListLabel 499"/>
+    <w:qFormat/>
+    <w:rPr>
+      <w:rFonts w:cs="OpenSymbol"/>
+    </w:rPr>
+  </w:style>
+  <w:style w:type="character" w:styleId="ListLabel500">
+    <w:name w:val="ListLabel 500"/>
+    <w:qFormat/>
+    <w:rPr>
+      <w:rFonts w:cs="OpenSymbol"/>
+    </w:rPr>
+  </w:style>
+  <w:style w:type="character" w:styleId="ListLabel501">
+    <w:name w:val="ListLabel 501"/>
+    <w:qFormat/>
+    <w:rPr>
+      <w:rFonts w:cs="OpenSymbol"/>
+    </w:rPr>
+  </w:style>
+  <w:style w:type="character" w:styleId="ListLabel502">
+    <w:name w:val="ListLabel 502"/>
+    <w:qFormat/>
+    <w:rPr>
+      <w:rFonts w:cs="OpenSymbol"/>
+    </w:rPr>
+  </w:style>
+  <w:style w:type="character" w:styleId="ListLabel503">
+    <w:name w:val="ListLabel 503"/>
+    <w:qFormat/>
+    <w:rPr>
+      <w:rFonts w:cs="OpenSymbol"/>
+    </w:rPr>
+  </w:style>
+  <w:style w:type="character" w:styleId="ListLabel504">
+    <w:name w:val="ListLabel 504"/>
+    <w:qFormat/>
+    <w:rPr>
+      <w:rFonts w:cs="OpenSymbol"/>
+    </w:rPr>
+  </w:style>
+  <w:style w:type="character" w:styleId="ListLabel505">
+    <w:name w:val="ListLabel 505"/>
+    <w:qFormat/>
+    <w:rPr>
+      <w:rFonts w:ascii="Arial" w:hAnsi="Arial" w:cs="OpenSymbol"/>
+    </w:rPr>
+  </w:style>
+  <w:style w:type="character" w:styleId="ListLabel506">
+    <w:name w:val="ListLabel 506"/>
+    <w:qFormat/>
+    <w:rPr>
+      <w:rFonts w:ascii="Arial" w:hAnsi="Arial" w:cs="OpenSymbol"/>
+    </w:rPr>
+  </w:style>
+  <w:style w:type="character" w:styleId="ListLabel507">
+    <w:name w:val="ListLabel 507"/>
+    <w:qFormat/>
+    <w:rPr>
+      <w:rFonts w:cs="OpenSymbol"/>
+    </w:rPr>
+  </w:style>
+  <w:style w:type="character" w:styleId="ListLabel508">
+    <w:name w:val="ListLabel 508"/>
+    <w:qFormat/>
+    <w:rPr>
+      <w:rFonts w:cs="OpenSymbol"/>
+    </w:rPr>
+  </w:style>
+  <w:style w:type="character" w:styleId="ListLabel509">
+    <w:name w:val="ListLabel 509"/>
+    <w:qFormat/>
+    <w:rPr>
+      <w:rFonts w:cs="OpenSymbol"/>
+    </w:rPr>
+  </w:style>
+  <w:style w:type="character" w:styleId="ListLabel510">
+    <w:name w:val="ListLabel 510"/>
+    <w:qFormat/>
+    <w:rPr>
+      <w:rFonts w:cs="OpenSymbol"/>
+    </w:rPr>
+  </w:style>
+  <w:style w:type="character" w:styleId="ListLabel511">
+    <w:name w:val="ListLabel 511"/>
+    <w:qFormat/>
+    <w:rPr>
+      <w:rFonts w:cs="OpenSymbol"/>
+    </w:rPr>
+  </w:style>
+  <w:style w:type="character" w:styleId="ListLabel512">
+    <w:name w:val="ListLabel 512"/>
+    <w:qFormat/>
+    <w:rPr>
+      <w:rFonts w:cs="OpenSymbol"/>
+    </w:rPr>
+  </w:style>
+  <w:style w:type="character" w:styleId="ListLabel513">
+    <w:name w:val="ListLabel 513"/>
+    <w:qFormat/>
+    <w:rPr>
+      <w:rFonts w:cs="OpenSymbol"/>
+    </w:rPr>
+  </w:style>
+  <w:style w:type="character" w:styleId="ListLabel514">
+    <w:name w:val="ListLabel 514"/>
+    <w:qFormat/>
+    <w:rPr>
+      <w:rFonts w:ascii="Arial" w:hAnsi="Arial" w:cs="OpenSymbol"/>
+    </w:rPr>
+  </w:style>
+  <w:style w:type="character" w:styleId="ListLabel515">
+    <w:name w:val="ListLabel 515"/>
+    <w:qFormat/>
+    <w:rPr>
+      <w:rFonts w:ascii="Arial" w:hAnsi="Arial" w:cs="OpenSymbol"/>
+    </w:rPr>
+  </w:style>
+  <w:style w:type="character" w:styleId="ListLabel516">
+    <w:name w:val="ListLabel 516"/>
+    <w:qFormat/>
+    <w:rPr>
+      <w:rFonts w:cs="OpenSymbol"/>
+    </w:rPr>
+  </w:style>
+  <w:style w:type="character" w:styleId="ListLabel517">
+    <w:name w:val="ListLabel 517"/>
+    <w:qFormat/>
+    <w:rPr>
+      <w:rFonts w:cs="OpenSymbol"/>
+    </w:rPr>
+  </w:style>
+  <w:style w:type="character" w:styleId="ListLabel518">
+    <w:name w:val="ListLabel 518"/>
+    <w:qFormat/>
+    <w:rPr>
+      <w:rFonts w:cs="OpenSymbol"/>
+    </w:rPr>
+  </w:style>
+  <w:style w:type="character" w:styleId="ListLabel519">
+    <w:name w:val="ListLabel 519"/>
+    <w:qFormat/>
+    <w:rPr>
+      <w:rFonts w:cs="OpenSymbol"/>
+    </w:rPr>
+  </w:style>
+  <w:style w:type="character" w:styleId="ListLabel520">
+    <w:name w:val="ListLabel 520"/>
+    <w:qFormat/>
+    <w:rPr>
+      <w:rFonts w:cs="OpenSymbol"/>
+    </w:rPr>
+  </w:style>
+  <w:style w:type="character" w:styleId="ListLabel521">
+    <w:name w:val="ListLabel 521"/>
+    <w:qFormat/>
+    <w:rPr>
+      <w:rFonts w:cs="OpenSymbol"/>
+    </w:rPr>
+  </w:style>
+  <w:style w:type="character" w:styleId="ListLabel522">
+    <w:name w:val="ListLabel 522"/>
+    <w:qFormat/>
+    <w:rPr>
+      <w:rFonts w:cs="OpenSymbol"/>
+    </w:rPr>
+  </w:style>
+  <w:style w:type="character" w:styleId="ListLabel523">
+    <w:name w:val="ListLabel 523"/>
+    <w:qFormat/>
+    <w:rPr>
+      <w:rFonts w:ascii="Arial" w:hAnsi="Arial" w:cs="OpenSymbol"/>
+    </w:rPr>
+  </w:style>
+  <w:style w:type="character" w:styleId="ListLabel524">
+    <w:name w:val="ListLabel 524"/>
+    <w:qFormat/>
+    <w:rPr>
+      <w:rFonts w:cs="OpenSymbol"/>
+    </w:rPr>
+  </w:style>
+  <w:style w:type="character" w:styleId="ListLabel525">
+    <w:name w:val="ListLabel 525"/>
+    <w:qFormat/>
+    <w:rPr>
+      <w:rFonts w:cs="OpenSymbol"/>
+    </w:rPr>
+  </w:style>
+  <w:style w:type="character" w:styleId="ListLabel526">
+    <w:name w:val="ListLabel 526"/>
+    <w:qFormat/>
+    <w:rPr>
+      <w:rFonts w:cs="OpenSymbol"/>
+    </w:rPr>
+  </w:style>
+  <w:style w:type="character" w:styleId="ListLabel527">
+    <w:name w:val="ListLabel 527"/>
+    <w:qFormat/>
+    <w:rPr>
+      <w:rFonts w:cs="OpenSymbol"/>
+    </w:rPr>
+  </w:style>
+  <w:style w:type="character" w:styleId="ListLabel528">
+    <w:name w:val="ListLabel 528"/>
+    <w:qFormat/>
+    <w:rPr>
+      <w:rFonts w:cs="OpenSymbol"/>
+    </w:rPr>
+  </w:style>
+  <w:style w:type="character" w:styleId="ListLabel529">
+    <w:name w:val="ListLabel 529"/>
+    <w:qFormat/>
+    <w:rPr>
+      <w:rFonts w:cs="OpenSymbol"/>
+    </w:rPr>
+  </w:style>
+  <w:style w:type="character" w:styleId="ListLabel530">
+    <w:name w:val="ListLabel 530"/>
+    <w:qFormat/>
+    <w:rPr>
+      <w:rFonts w:cs="OpenSymbol"/>
+    </w:rPr>
+  </w:style>
+  <w:style w:type="character" w:styleId="ListLabel531">
+    <w:name w:val="ListLabel 531"/>
+    <w:qFormat/>
+    <w:rPr>
+      <w:rFonts w:cs="OpenSymbol"/>
+    </w:rPr>
+  </w:style>
+  <w:style w:type="character" w:styleId="ListLabel532">
+    <w:name w:val="ListLabel 532"/>
+    <w:qFormat/>
+    <w:rPr>
+      <w:rFonts w:ascii="Arial" w:hAnsi="Arial" w:cs="OpenSymbol"/>
+    </w:rPr>
+  </w:style>
+  <w:style w:type="character" w:styleId="ListLabel533">
+    <w:name w:val="ListLabel 533"/>
+    <w:qFormat/>
+    <w:rPr>
+      <w:rFonts w:cs="OpenSymbol"/>
+    </w:rPr>
+  </w:style>
+  <w:style w:type="character" w:styleId="ListLabel534">
+    <w:name w:val="ListLabel 534"/>
+    <w:qFormat/>
+    <w:rPr>
+      <w:rFonts w:cs="OpenSymbol"/>
+    </w:rPr>
+  </w:style>
+  <w:style w:type="character" w:styleId="ListLabel535">
+    <w:name w:val="ListLabel 535"/>
+    <w:qFormat/>
+    <w:rPr>
+      <w:rFonts w:cs="OpenSymbol"/>
+    </w:rPr>
+  </w:style>
+  <w:style w:type="character" w:styleId="ListLabel536">
+    <w:name w:val="ListLabel 536"/>
+    <w:qFormat/>
+    <w:rPr>
+      <w:rFonts w:cs="OpenSymbol"/>
+    </w:rPr>
+  </w:style>
+  <w:style w:type="character" w:styleId="ListLabel537">
+    <w:name w:val="ListLabel 537"/>
+    <w:qFormat/>
+    <w:rPr>
+      <w:rFonts w:cs="OpenSymbol"/>
+    </w:rPr>
+  </w:style>
+  <w:style w:type="character" w:styleId="ListLabel538">
+    <w:name w:val="ListLabel 538"/>
+    <w:qFormat/>
+    <w:rPr>
+      <w:rFonts w:cs="OpenSymbol"/>
+    </w:rPr>
+  </w:style>
+  <w:style w:type="character" w:styleId="ListLabel539">
+    <w:name w:val="ListLabel 539"/>
+    <w:qFormat/>
+    <w:rPr>
+      <w:rFonts w:cs="OpenSymbol"/>
+    </w:rPr>
+  </w:style>
+  <w:style w:type="character" w:styleId="ListLabel540">
+    <w:name w:val="ListLabel 540"/>
+    <w:qFormat/>
+    <w:rPr>
+      <w:rFonts w:cs="OpenSymbol"/>
+    </w:rPr>
+  </w:style>
+  <w:style w:type="character" w:styleId="ListLabel541">
+    <w:name w:val="ListLabel 541"/>
+    <w:qFormat/>
+    <w:rPr>
+      <w:rFonts w:ascii="Arial" w:hAnsi="Arial" w:cs="OpenSymbol"/>
+    </w:rPr>
+  </w:style>
+  <w:style w:type="character" w:styleId="ListLabel542">
+    <w:name w:val="ListLabel 542"/>
+    <w:qFormat/>
+    <w:rPr>
+      <w:rFonts w:ascii="Arial" w:hAnsi="Arial" w:cs="OpenSymbol"/>
+    </w:rPr>
+  </w:style>
+  <w:style w:type="character" w:styleId="ListLabel543">
+    <w:name w:val="ListLabel 543"/>
+    <w:qFormat/>
+    <w:rPr>
+      <w:rFonts w:cs="OpenSymbol"/>
+    </w:rPr>
+  </w:style>
+  <w:style w:type="character" w:styleId="ListLabel544">
+    <w:name w:val="ListLabel 544"/>
+    <w:qFormat/>
+    <w:rPr>
+      <w:rFonts w:cs="OpenSymbol"/>
+    </w:rPr>
+  </w:style>
+  <w:style w:type="character" w:styleId="ListLabel545">
+    <w:name w:val="ListLabel 545"/>
+    <w:qFormat/>
+    <w:rPr>
+      <w:rFonts w:cs="OpenSymbol"/>
+    </w:rPr>
+  </w:style>
+  <w:style w:type="character" w:styleId="ListLabel546">
+    <w:name w:val="ListLabel 546"/>
+    <w:qFormat/>
+    <w:rPr>
+      <w:rFonts w:cs="OpenSymbol"/>
+    </w:rPr>
+  </w:style>
+  <w:style w:type="character" w:styleId="ListLabel547">
+    <w:name w:val="ListLabel 547"/>
+    <w:qFormat/>
+    <w:rPr>
+      <w:rFonts w:cs="OpenSymbol"/>
+    </w:rPr>
+  </w:style>
+  <w:style w:type="character" w:styleId="ListLabel548">
+    <w:name w:val="ListLabel 548"/>
+    <w:qFormat/>
+    <w:rPr>
+      <w:rFonts w:cs="OpenSymbol"/>
+    </w:rPr>
+  </w:style>
+  <w:style w:type="character" w:styleId="ListLabel549">
+    <w:name w:val="ListLabel 549"/>
+    <w:qFormat/>
+    <w:rPr>
+      <w:rFonts w:cs="OpenSymbol"/>
+    </w:rPr>
+  </w:style>
+  <w:style w:type="character" w:styleId="ListLabel550">
+    <w:name w:val="ListLabel 550"/>
+    <w:qFormat/>
+    <w:rPr>
+      <w:rFonts w:cs="OpenSymbol"/>
+    </w:rPr>
+  </w:style>
+  <w:style w:type="character" w:styleId="ListLabel551">
+    <w:name w:val="ListLabel 551"/>
+    <w:qFormat/>
+    <w:rPr>
+      <w:rFonts w:cs="OpenSymbol"/>
+    </w:rPr>
+  </w:style>
+  <w:style w:type="character" w:styleId="ListLabel552">
+    <w:name w:val="ListLabel 552"/>
+    <w:qFormat/>
+    <w:rPr>
+      <w:rFonts w:cs="OpenSymbol"/>
+    </w:rPr>
+  </w:style>
+  <w:style w:type="character" w:styleId="ListLabel553">
+    <w:name w:val="ListLabel 553"/>
+    <w:qFormat/>
+    <w:rPr>
+      <w:rFonts w:cs="OpenSymbol"/>
+    </w:rPr>
+  </w:style>
+  <w:style w:type="character" w:styleId="ListLabel554">
+    <w:name w:val="ListLabel 554"/>
+    <w:qFormat/>
+    <w:rPr>
+      <w:rFonts w:cs="OpenSymbol"/>
+    </w:rPr>
+  </w:style>
+  <w:style w:type="character" w:styleId="ListLabel555">
+    <w:name w:val="ListLabel 555"/>
+    <w:qFormat/>
+    <w:rPr>
+      <w:rFonts w:cs="OpenSymbol"/>
+    </w:rPr>
+  </w:style>
+  <w:style w:type="character" w:styleId="ListLabel556">
+    <w:name w:val="ListLabel 556"/>
+    <w:qFormat/>
+    <w:rPr>
+      <w:rFonts w:cs="OpenSymbol"/>
+    </w:rPr>
+  </w:style>
+  <w:style w:type="character" w:styleId="ListLabel557">
+    <w:name w:val="ListLabel 557"/>
+    <w:qFormat/>
+    <w:rPr>
+      <w:rFonts w:cs="OpenSymbol"/>
+    </w:rPr>
+  </w:style>
+  <w:style w:type="character" w:styleId="ListLabel558">
+    <w:name w:val="ListLabel 558"/>
+    <w:qFormat/>
+    <w:rPr>
+      <w:rFonts w:cs="OpenSymbol"/>
+    </w:rPr>
+  </w:style>
+  <w:style w:type="character" w:styleId="ListLabel559">
+    <w:name w:val="ListLabel 559"/>
+    <w:qFormat/>
+    <w:rPr>
+      <w:rFonts w:cs="OpenSymbol"/>
+    </w:rPr>
+  </w:style>
+  <w:style w:type="character" w:styleId="ListLabel560">
+    <w:name w:val="ListLabel 560"/>
+    <w:qFormat/>
+    <w:rPr>
+      <w:rFonts w:cs="OpenSymbol"/>
+    </w:rPr>
+  </w:style>
+  <w:style w:type="character" w:styleId="ListLabel561">
+    <w:name w:val="ListLabel 561"/>
+    <w:qFormat/>
+    <w:rPr>
+      <w:rFonts w:cs="OpenSymbol"/>
+    </w:rPr>
+  </w:style>
+  <w:style w:type="character" w:styleId="ListLabel562">
+    <w:name w:val="ListLabel 562"/>
+    <w:qFormat/>
+    <w:rPr>
+      <w:rFonts w:cs="OpenSymbol"/>
+    </w:rPr>
+  </w:style>
+  <w:style w:type="character" w:styleId="ListLabel563">
+    <w:name w:val="ListLabel 563"/>
+    <w:qFormat/>
+    <w:rPr>
+      <w:rFonts w:cs="OpenSymbol"/>
+    </w:rPr>
+  </w:style>
+  <w:style w:type="character" w:styleId="ListLabel564">
+    <w:name w:val="ListLabel 564"/>
+    <w:qFormat/>
+    <w:rPr>
+      <w:rFonts w:cs="OpenSymbol"/>
+    </w:rPr>
+  </w:style>
+  <w:style w:type="character" w:styleId="ListLabel565">
+    <w:name w:val="ListLabel 565"/>
+    <w:qFormat/>
+    <w:rPr>
+      <w:rFonts w:cs="OpenSymbol"/>
+    </w:rPr>
+  </w:style>
+  <w:style w:type="character" w:styleId="ListLabel566">
+    <w:name w:val="ListLabel 566"/>
+    <w:qFormat/>
+    <w:rPr>
+      <w:rFonts w:cs="OpenSymbol"/>
+    </w:rPr>
+  </w:style>
+  <w:style w:type="character" w:styleId="ListLabel567">
+    <w:name w:val="ListLabel 567"/>
+    <w:qFormat/>
+    <w:rPr>
+      <w:rFonts w:cs="OpenSymbol"/>
+    </w:rPr>
+  </w:style>
+  <w:style w:type="character" w:styleId="ListLabel568">
+    <w:name w:val="ListLabel 568"/>
+    <w:qFormat/>
+    <w:rPr>
+      <w:rFonts w:ascii="Arial" w:hAnsi="Arial" w:cs="OpenSymbol"/>
+    </w:rPr>
+  </w:style>
+  <w:style w:type="character" w:styleId="ListLabel569">
+    <w:name w:val="ListLabel 569"/>
+    <w:qFormat/>
+    <w:rPr>
+      <w:rFonts w:ascii="Arial" w:hAnsi="Arial" w:cs="OpenSymbol"/>
+    </w:rPr>
+  </w:style>
+  <w:style w:type="character" w:styleId="ListLabel570">
+    <w:name w:val="ListLabel 570"/>
+    <w:qFormat/>
+    <w:rPr>
+      <w:rFonts w:cs="OpenSymbol"/>
+    </w:rPr>
+  </w:style>
+  <w:style w:type="character" w:styleId="ListLabel571">
+    <w:name w:val="ListLabel 571"/>
+    <w:qFormat/>
+    <w:rPr>
+      <w:rFonts w:cs="OpenSymbol"/>
+    </w:rPr>
+  </w:style>
+  <w:style w:type="character" w:styleId="ListLabel572">
+    <w:name w:val="ListLabel 572"/>
+    <w:qFormat/>
+    <w:rPr>
+      <w:rFonts w:cs="OpenSymbol"/>
+    </w:rPr>
+  </w:style>
+  <w:style w:type="character" w:styleId="ListLabel573">
+    <w:name w:val="ListLabel 573"/>
+    <w:qFormat/>
+    <w:rPr>
+      <w:rFonts w:cs="OpenSymbol"/>
+    </w:rPr>
+  </w:style>
+  <w:style w:type="character" w:styleId="ListLabel574">
+    <w:name w:val="ListLabel 574"/>
+    <w:qFormat/>
+    <w:rPr>
+      <w:rFonts w:cs="OpenSymbol"/>
+    </w:rPr>
+  </w:style>
+  <w:style w:type="character" w:styleId="ListLabel575">
+    <w:name w:val="ListLabel 575"/>
+    <w:qFormat/>
+    <w:rPr>
+      <w:rFonts w:cs="OpenSymbol"/>
+    </w:rPr>
+  </w:style>
+  <w:style w:type="character" w:styleId="ListLabel576">
+    <w:name w:val="ListLabel 576"/>
+    <w:qFormat/>
+    <w:rPr>
+      <w:rFonts w:cs="OpenSymbol"/>
+    </w:rPr>
+  </w:style>
+  <w:style w:type="character" w:styleId="ListLabel577">
+    <w:name w:val="ListLabel 577"/>
+    <w:qFormat/>
+    <w:rPr>
+      <w:rFonts w:ascii="Arial" w:hAnsi="Arial" w:cs="OpenSymbol"/>
+    </w:rPr>
+  </w:style>
+  <w:style w:type="character" w:styleId="ListLabel578">
+    <w:name w:val="ListLabel 578"/>
+    <w:qFormat/>
+    <w:rPr>
+      <w:rFonts w:cs="OpenSymbol"/>
+    </w:rPr>
+  </w:style>
+  <w:style w:type="character" w:styleId="ListLabel579">
+    <w:name w:val="ListLabel 579"/>
+    <w:qFormat/>
+    <w:rPr>
+      <w:rFonts w:cs="OpenSymbol"/>
+    </w:rPr>
+  </w:style>
+  <w:style w:type="character" w:styleId="ListLabel580">
+    <w:name w:val="ListLabel 580"/>
+    <w:qFormat/>
+    <w:rPr>
+      <w:rFonts w:cs="OpenSymbol"/>
+    </w:rPr>
+  </w:style>
+  <w:style w:type="character" w:styleId="ListLabel581">
+    <w:name w:val="ListLabel 581"/>
+    <w:qFormat/>
+    <w:rPr>
+      <w:rFonts w:cs="OpenSymbol"/>
+    </w:rPr>
+  </w:style>
+  <w:style w:type="character" w:styleId="ListLabel582">
+    <w:name w:val="ListLabel 582"/>
+    <w:qFormat/>
+    <w:rPr>
+      <w:rFonts w:cs="OpenSymbol"/>
+    </w:rPr>
+  </w:style>
+  <w:style w:type="character" w:styleId="ListLabel583">
+    <w:name w:val="ListLabel 583"/>
+    <w:qFormat/>
+    <w:rPr>
+      <w:rFonts w:cs="OpenSymbol"/>
+    </w:rPr>
+  </w:style>
+  <w:style w:type="character" w:styleId="ListLabel584">
+    <w:name w:val="ListLabel 584"/>
+    <w:qFormat/>
+    <w:rPr>
+      <w:rFonts w:cs="OpenSymbol"/>
+    </w:rPr>
+  </w:style>
+  <w:style w:type="character" w:styleId="ListLabel585">
+    <w:name w:val="ListLabel 585"/>
+    <w:qFormat/>
+    <w:rPr>
+      <w:rFonts w:cs="OpenSymbol"/>
+    </w:rPr>
+  </w:style>
+  <w:style w:type="character" w:styleId="ListLabel586">
+    <w:name w:val="ListLabel 586"/>
+    <w:qFormat/>
+    <w:rPr>
+      <w:rFonts w:ascii="Arial" w:hAnsi="Arial" w:cs="OpenSymbol"/>
+    </w:rPr>
+  </w:style>
+  <w:style w:type="character" w:styleId="ListLabel587">
+    <w:name w:val="ListLabel 587"/>
+    <w:qFormat/>
+    <w:rPr>
+      <w:rFonts w:cs="OpenSymbol"/>
+    </w:rPr>
+  </w:style>
+  <w:style w:type="character" w:styleId="ListLabel588">
+    <w:name w:val="ListLabel 588"/>
+    <w:qFormat/>
+    <w:rPr>
+      <w:rFonts w:cs="OpenSymbol"/>
+    </w:rPr>
+  </w:style>
+  <w:style w:type="character" w:styleId="ListLabel589">
+    <w:name w:val="ListLabel 589"/>
+    <w:qFormat/>
+    <w:rPr>
+      <w:rFonts w:cs="OpenSymbol"/>
+    </w:rPr>
+  </w:style>
+  <w:style w:type="character" w:styleId="ListLabel590">
+    <w:name w:val="ListLabel 590"/>
+    <w:qFormat/>
+    <w:rPr>
+      <w:rFonts w:cs="OpenSymbol"/>
+    </w:rPr>
+  </w:style>
+  <w:style w:type="character" w:styleId="ListLabel591">
+    <w:name w:val="ListLabel 591"/>
+    <w:qFormat/>
+    <w:rPr>
+      <w:rFonts w:cs="OpenSymbol"/>
+    </w:rPr>
+  </w:style>
+  <w:style w:type="character" w:styleId="ListLabel592">
+    <w:name w:val="ListLabel 592"/>
+    <w:qFormat/>
+    <w:rPr>
+      <w:rFonts w:cs="OpenSymbol"/>
+    </w:rPr>
+  </w:style>
+  <w:style w:type="character" w:styleId="ListLabel593">
+    <w:name w:val="ListLabel 593"/>
+    <w:qFormat/>
+    <w:rPr>
+      <w:rFonts w:cs="OpenSymbol"/>
+    </w:rPr>
+  </w:style>
+  <w:style w:type="character" w:styleId="ListLabel594">
+    <w:name w:val="ListLabel 594"/>
+    <w:qFormat/>
+    <w:rPr>
+      <w:rFonts w:cs="OpenSymbol"/>
+    </w:rPr>
+  </w:style>
+  <w:style w:type="character" w:styleId="ListLabel595">
+    <w:name w:val="ListLabel 595"/>
+    <w:qFormat/>
+    <w:rPr>
+      <w:rFonts w:ascii="Arial" w:hAnsi="Arial" w:cs="OpenSymbol"/>
+    </w:rPr>
+  </w:style>
+  <w:style w:type="character" w:styleId="ListLabel596">
+    <w:name w:val="ListLabel 596"/>
+    <w:qFormat/>
+    <w:rPr>
+      <w:rFonts w:cs="OpenSymbol"/>
+    </w:rPr>
+  </w:style>
+  <w:style w:type="character" w:styleId="ListLabel597">
+    <w:name w:val="ListLabel 597"/>
+    <w:qFormat/>
+    <w:rPr>
+      <w:rFonts w:cs="OpenSymbol"/>
+    </w:rPr>
+  </w:style>
+  <w:style w:type="character" w:styleId="ListLabel598">
+    <w:name w:val="ListLabel 598"/>
+    <w:qFormat/>
+    <w:rPr>
+      <w:rFonts w:cs="OpenSymbol"/>
+    </w:rPr>
+  </w:style>
+  <w:style w:type="character" w:styleId="ListLabel599">
+    <w:name w:val="ListLabel 599"/>
+    <w:qFormat/>
+    <w:rPr>
+      <w:rFonts w:cs="OpenSymbol"/>
+    </w:rPr>
+  </w:style>
+  <w:style w:type="character" w:styleId="ListLabel600">
+    <w:name w:val="ListLabel 600"/>
+    <w:qFormat/>
+    <w:rPr>
+      <w:rFonts w:cs="OpenSymbol"/>
+    </w:rPr>
+  </w:style>
+  <w:style w:type="character" w:styleId="ListLabel601">
+    <w:name w:val="ListLabel 601"/>
+    <w:qFormat/>
+    <w:rPr>
+      <w:rFonts w:cs="OpenSymbol"/>
+    </w:rPr>
+  </w:style>
+  <w:style w:type="character" w:styleId="ListLabel602">
+    <w:name w:val="ListLabel 602"/>
+    <w:qFormat/>
+    <w:rPr>
+      <w:rFonts w:cs="OpenSymbol"/>
+    </w:rPr>
+  </w:style>
+  <w:style w:type="character" w:styleId="ListLabel603">
+    <w:name w:val="ListLabel 603"/>
+    <w:qFormat/>
+    <w:rPr>
+      <w:rFonts w:cs="OpenSymbol"/>
+    </w:rPr>
+  </w:style>
+  <w:style w:type="character" w:styleId="ListLabel604">
+    <w:name w:val="ListLabel 604"/>
+    <w:qFormat/>
+    <w:rPr>
+      <w:rFonts w:cs="OpenSymbol"/>
+    </w:rPr>
+  </w:style>
+  <w:style w:type="character" w:styleId="ListLabel605">
+    <w:name w:val="ListLabel 605"/>
+    <w:qFormat/>
+    <w:rPr>
+      <w:rFonts w:cs="OpenSymbol"/>
+    </w:rPr>
+  </w:style>
+  <w:style w:type="character" w:styleId="ListLabel606">
+    <w:name w:val="ListLabel 606"/>
+    <w:qFormat/>
+    <w:rPr>
+      <w:rFonts w:cs="OpenSymbol"/>
+    </w:rPr>
+  </w:style>
+  <w:style w:type="character" w:styleId="ListLabel607">
+    <w:name w:val="ListLabel 607"/>
+    <w:qFormat/>
+    <w:rPr>
+      <w:rFonts w:cs="OpenSymbol"/>
+    </w:rPr>
+  </w:style>
+  <w:style w:type="character" w:styleId="ListLabel608">
+    <w:name w:val="ListLabel 608"/>
+    <w:qFormat/>
+    <w:rPr>
+      <w:rFonts w:cs="OpenSymbol"/>
+    </w:rPr>
+  </w:style>
+  <w:style w:type="character" w:styleId="ListLabel609">
+    <w:name w:val="ListLabel 609"/>
+    <w:qFormat/>
+    <w:rPr>
+      <w:rFonts w:cs="OpenSymbol"/>
+    </w:rPr>
+  </w:style>
+  <w:style w:type="character" w:styleId="ListLabel610">
+    <w:name w:val="ListLabel 610"/>
+    <w:qFormat/>
+    <w:rPr>
+      <w:rFonts w:cs="OpenSymbol"/>
+    </w:rPr>
+  </w:style>
+  <w:style w:type="character" w:styleId="ListLabel611">
+    <w:name w:val="ListLabel 611"/>
+    <w:qFormat/>
+    <w:rPr>
+      <w:rFonts w:cs="OpenSymbol"/>
+    </w:rPr>
+  </w:style>
+  <w:style w:type="character" w:styleId="ListLabel612">
+    <w:name w:val="ListLabel 612"/>
+    <w:qFormat/>
+    <w:rPr>
+      <w:rFonts w:cs="OpenSymbol"/>
+    </w:rPr>
+  </w:style>
+  <w:style w:type="character" w:styleId="ListLabel613">
+    <w:name w:val="ListLabel 613"/>
+    <w:qFormat/>
+    <w:rPr>
+      <w:rFonts w:ascii="Arial" w:hAnsi="Arial" w:cs="OpenSymbol"/>
+    </w:rPr>
+  </w:style>
+  <w:style w:type="character" w:styleId="ListLabel614">
+    <w:name w:val="ListLabel 614"/>
+    <w:qFormat/>
+    <w:rPr>
+      <w:rFonts w:ascii="Arial" w:hAnsi="Arial" w:cs="OpenSymbol"/>
+    </w:rPr>
+  </w:style>
+  <w:style w:type="character" w:styleId="ListLabel615">
+    <w:name w:val="ListLabel 615"/>
+    <w:qFormat/>
+    <w:rPr>
+      <w:rFonts w:cs="OpenSymbol"/>
+    </w:rPr>
+  </w:style>
+  <w:style w:type="character" w:styleId="ListLabel616">
+    <w:name w:val="ListLabel 616"/>
+    <w:qFormat/>
+    <w:rPr>
+      <w:rFonts w:cs="OpenSymbol"/>
+    </w:rPr>
+  </w:style>
+  <w:style w:type="character" w:styleId="ListLabel617">
+    <w:name w:val="ListLabel 617"/>
+    <w:qFormat/>
+    <w:rPr>
+      <w:rFonts w:cs="OpenSymbol"/>
+    </w:rPr>
+  </w:style>
+  <w:style w:type="character" w:styleId="ListLabel618">
+    <w:name w:val="ListLabel 618"/>
+    <w:qFormat/>
+    <w:rPr>
+      <w:rFonts w:cs="OpenSymbol"/>
+    </w:rPr>
+  </w:style>
+  <w:style w:type="character" w:styleId="ListLabel619">
+    <w:name w:val="ListLabel 619"/>
+    <w:qFormat/>
+    <w:rPr>
+      <w:rFonts w:cs="OpenSymbol"/>
+    </w:rPr>
+  </w:style>
+  <w:style w:type="character" w:styleId="ListLabel620">
+    <w:name w:val="ListLabel 620"/>
+    <w:qFormat/>
+    <w:rPr>
+      <w:rFonts w:cs="OpenSymbol"/>
+    </w:rPr>
+  </w:style>
+  <w:style w:type="character" w:styleId="ListLabel621">
+    <w:name w:val="ListLabel 621"/>
+    <w:qFormat/>
+    <w:rPr>
+      <w:rFonts w:cs="OpenSymbol"/>
+    </w:rPr>
+  </w:style>
+  <w:style w:type="character" w:styleId="ListLabel622">
+    <w:name w:val="ListLabel 622"/>
+    <w:qFormat/>
+    <w:rPr>
+      <w:rFonts w:ascii="Arial" w:hAnsi="Arial" w:cs="OpenSymbol"/>
+    </w:rPr>
+  </w:style>
+  <w:style w:type="character" w:styleId="ListLabel623">
+    <w:name w:val="ListLabel 623"/>
+    <w:qFormat/>
+    <w:rPr>
+      <w:rFonts w:ascii="Arial" w:hAnsi="Arial" w:cs="OpenSymbol"/>
+    </w:rPr>
+  </w:style>
+  <w:style w:type="character" w:styleId="ListLabel624">
+    <w:name w:val="ListLabel 624"/>
+    <w:qFormat/>
+    <w:rPr>
+      <w:rFonts w:cs="OpenSymbol"/>
+    </w:rPr>
+  </w:style>
+  <w:style w:type="character" w:styleId="ListLabel625">
+    <w:name w:val="ListLabel 625"/>
+    <w:qFormat/>
+    <w:rPr>
+      <w:rFonts w:cs="OpenSymbol"/>
+    </w:rPr>
+  </w:style>
+  <w:style w:type="character" w:styleId="ListLabel626">
+    <w:name w:val="ListLabel 626"/>
+    <w:qFormat/>
+    <w:rPr>
+      <w:rFonts w:cs="OpenSymbol"/>
+    </w:rPr>
+  </w:style>
+  <w:style w:type="character" w:styleId="ListLabel627">
+    <w:name w:val="ListLabel 627"/>
+    <w:qFormat/>
+    <w:rPr>
+      <w:rFonts w:cs="OpenSymbol"/>
+    </w:rPr>
+  </w:style>
+  <w:style w:type="character" w:styleId="ListLabel628">
+    <w:name w:val="ListLabel 628"/>
+    <w:qFormat/>
+    <w:rPr>
+      <w:rFonts w:cs="OpenSymbol"/>
+    </w:rPr>
+  </w:style>
+  <w:style w:type="character" w:styleId="ListLabel629">
+    <w:name w:val="ListLabel 629"/>
+    <w:qFormat/>
+    <w:rPr>
+      <w:rFonts w:cs="OpenSymbol"/>
+    </w:rPr>
+  </w:style>
+  <w:style w:type="character" w:styleId="ListLabel630">
+    <w:name w:val="ListLabel 630"/>
+    <w:qFormat/>
+    <w:rPr>
+      <w:rFonts w:cs="OpenSymbol"/>
+    </w:rPr>
+  </w:style>
+  <w:style w:type="character" w:styleId="ListLabel631">
+    <w:name w:val="ListLabel 631"/>
+    <w:qFormat/>
+    <w:rPr>
+      <w:rFonts w:ascii="Arial" w:hAnsi="Arial" w:cs="OpenSymbol"/>
+    </w:rPr>
+  </w:style>
+  <w:style w:type="character" w:styleId="ListLabel632">
+    <w:name w:val="ListLabel 632"/>
+    <w:qFormat/>
+    <w:rPr>
+      <w:rFonts w:cs="OpenSymbol"/>
+    </w:rPr>
+  </w:style>
+  <w:style w:type="character" w:styleId="ListLabel633">
+    <w:name w:val="ListLabel 633"/>
+    <w:qFormat/>
+    <w:rPr>
+      <w:rFonts w:cs="OpenSymbol"/>
+    </w:rPr>
+  </w:style>
+  <w:style w:type="character" w:styleId="ListLabel634">
+    <w:name w:val="ListLabel 634"/>
+    <w:qFormat/>
+    <w:rPr>
+      <w:rFonts w:cs="OpenSymbol"/>
+    </w:rPr>
+  </w:style>
+  <w:style w:type="character" w:styleId="ListLabel635">
+    <w:name w:val="ListLabel 635"/>
+    <w:qFormat/>
+    <w:rPr>
+      <w:rFonts w:cs="OpenSymbol"/>
+    </w:rPr>
+  </w:style>
+  <w:style w:type="character" w:styleId="ListLabel636">
+    <w:name w:val="ListLabel 636"/>
+    <w:qFormat/>
+    <w:rPr>
+      <w:rFonts w:cs="OpenSymbol"/>
+    </w:rPr>
+  </w:style>
+  <w:style w:type="character" w:styleId="ListLabel637">
+    <w:name w:val="ListLabel 637"/>
+    <w:qFormat/>
+    <w:rPr>
+      <w:rFonts w:cs="OpenSymbol"/>
+    </w:rPr>
+  </w:style>
+  <w:style w:type="character" w:styleId="ListLabel638">
+    <w:name w:val="ListLabel 638"/>
+    <w:qFormat/>
+    <w:rPr>
+      <w:rFonts w:cs="OpenSymbol"/>
+    </w:rPr>
+  </w:style>
+  <w:style w:type="character" w:styleId="ListLabel639">
+    <w:name w:val="ListLabel 639"/>
+    <w:qFormat/>
+    <w:rPr>
+      <w:rFonts w:cs="OpenSymbol"/>
+    </w:rPr>
+  </w:style>
+  <w:style w:type="character" w:styleId="ListLabel640">
+    <w:name w:val="ListLabel 640"/>
+    <w:qFormat/>
+    <w:rPr>
+      <w:rFonts w:ascii="Arial" w:hAnsi="Arial" w:cs="OpenSymbol"/>
+    </w:rPr>
+  </w:style>
+  <w:style w:type="character" w:styleId="ListLabel641">
+    <w:name w:val="ListLabel 641"/>
+    <w:qFormat/>
+    <w:rPr>
+      <w:rFonts w:cs="OpenSymbol"/>
+    </w:rPr>
+  </w:style>
+  <w:style w:type="character" w:styleId="ListLabel642">
+    <w:name w:val="ListLabel 642"/>
+    <w:qFormat/>
+    <w:rPr>
+      <w:rFonts w:cs="OpenSymbol"/>
+    </w:rPr>
+  </w:style>
+  <w:style w:type="character" w:styleId="ListLabel643">
+    <w:name w:val="ListLabel 643"/>
+    <w:qFormat/>
+    <w:rPr>
+      <w:rFonts w:cs="OpenSymbol"/>
+    </w:rPr>
+  </w:style>
+  <w:style w:type="character" w:styleId="ListLabel644">
+    <w:name w:val="ListLabel 644"/>
+    <w:qFormat/>
+    <w:rPr>
+      <w:rFonts w:cs="OpenSymbol"/>
+    </w:rPr>
+  </w:style>
+  <w:style w:type="character" w:styleId="ListLabel645">
+    <w:name w:val="ListLabel 645"/>
+    <w:qFormat/>
+    <w:rPr>
+      <w:rFonts w:cs="OpenSymbol"/>
+    </w:rPr>
+  </w:style>
+  <w:style w:type="character" w:styleId="ListLabel646">
+    <w:name w:val="ListLabel 646"/>
+    <w:qFormat/>
+    <w:rPr>
+      <w:rFonts w:cs="OpenSymbol"/>
+    </w:rPr>
+  </w:style>
+  <w:style w:type="character" w:styleId="ListLabel647">
+    <w:name w:val="ListLabel 647"/>
+    <w:qFormat/>
+    <w:rPr>
+      <w:rFonts w:cs="OpenSymbol"/>
+    </w:rPr>
+  </w:style>
+  <w:style w:type="character" w:styleId="ListLabel648">
+    <w:name w:val="ListLabel 648"/>
+    <w:qFormat/>
+    <w:rPr>
+      <w:rFonts w:cs="OpenSymbol"/>
+    </w:rPr>
+  </w:style>
+  <w:style w:type="character" w:styleId="ListLabel649">
+    <w:name w:val="ListLabel 649"/>
+    <w:qFormat/>
+    <w:rPr>
+      <w:rFonts w:ascii="Arial" w:hAnsi="Arial" w:cs="OpenSymbol"/>
+    </w:rPr>
+  </w:style>
+  <w:style w:type="character" w:styleId="ListLabel650">
+    <w:name w:val="ListLabel 650"/>
+    <w:qFormat/>
+    <w:rPr>
+      <w:rFonts w:ascii="Arial" w:hAnsi="Arial" w:cs="OpenSymbol"/>
+    </w:rPr>
+  </w:style>
+  <w:style w:type="character" w:styleId="ListLabel651">
+    <w:name w:val="ListLabel 651"/>
+    <w:qFormat/>
+    <w:rPr>
+      <w:rFonts w:cs="OpenSymbol"/>
+    </w:rPr>
+  </w:style>
+  <w:style w:type="character" w:styleId="ListLabel652">
+    <w:name w:val="ListLabel 652"/>
+    <w:qFormat/>
+    <w:rPr>
+      <w:rFonts w:cs="OpenSymbol"/>
+    </w:rPr>
+  </w:style>
+  <w:style w:type="character" w:styleId="ListLabel653">
+    <w:name w:val="ListLabel 653"/>
+    <w:qFormat/>
+    <w:rPr>
+      <w:rFonts w:cs="OpenSymbol"/>
+    </w:rPr>
+  </w:style>
+  <w:style w:type="character" w:styleId="ListLabel654">
+    <w:name w:val="ListLabel 654"/>
+    <w:qFormat/>
+    <w:rPr>
+      <w:rFonts w:cs="OpenSymbol"/>
+    </w:rPr>
+  </w:style>
+  <w:style w:type="character" w:styleId="ListLabel655">
+    <w:name w:val="ListLabel 655"/>
+    <w:qFormat/>
+    <w:rPr>
+      <w:rFonts w:cs="OpenSymbol"/>
+    </w:rPr>
+  </w:style>
+  <w:style w:type="character" w:styleId="ListLabel656">
+    <w:name w:val="ListLabel 656"/>
+    <w:qFormat/>
+    <w:rPr>
+      <w:rFonts w:cs="OpenSymbol"/>
+    </w:rPr>
+  </w:style>
+  <w:style w:type="character" w:styleId="ListLabel657">
+    <w:name w:val="ListLabel 657"/>
+    <w:qFormat/>
+    <w:rPr>
+      <w:rFonts w:cs="OpenSymbol"/>
+    </w:rPr>
+  </w:style>
+  <w:style w:type="character" w:styleId="ListLabel658">
+    <w:name w:val="ListLabel 658"/>
+    <w:qFormat/>
+    <w:rPr>
+      <w:rFonts w:cs="OpenSymbol"/>
+    </w:rPr>
+  </w:style>
+  <w:style w:type="character" w:styleId="ListLabel659">
+    <w:name w:val="ListLabel 659"/>
+    <w:qFormat/>
+    <w:rPr>
+      <w:rFonts w:cs="OpenSymbol"/>
+    </w:rPr>
+  </w:style>
+  <w:style w:type="character" w:styleId="ListLabel660">
+    <w:name w:val="ListLabel 660"/>
+    <w:qFormat/>
+    <w:rPr>
+      <w:rFonts w:cs="OpenSymbol"/>
+    </w:rPr>
+  </w:style>
+  <w:style w:type="character" w:styleId="ListLabel661">
+    <w:name w:val="ListLabel 661"/>
+    <w:qFormat/>
+    <w:rPr>
+      <w:rFonts w:cs="OpenSymbol"/>
+    </w:rPr>
+  </w:style>
+  <w:style w:type="character" w:styleId="ListLabel662">
+    <w:name w:val="ListLabel 662"/>
+    <w:qFormat/>
+    <w:rPr>
+      <w:rFonts w:cs="OpenSymbol"/>
+    </w:rPr>
+  </w:style>
+  <w:style w:type="character" w:styleId="ListLabel663">
+    <w:name w:val="ListLabel 663"/>
+    <w:qFormat/>
+    <w:rPr>
+      <w:rFonts w:cs="OpenSymbol"/>
+    </w:rPr>
+  </w:style>
+  <w:style w:type="character" w:styleId="ListLabel664">
+    <w:name w:val="ListLabel 664"/>
+    <w:qFormat/>
+    <w:rPr>
+      <w:rFonts w:cs="OpenSymbol"/>
+    </w:rPr>
+  </w:style>
+  <w:style w:type="character" w:styleId="ListLabel665">
+    <w:name w:val="ListLabel 665"/>
+    <w:qFormat/>
+    <w:rPr>
+      <w:rFonts w:cs="OpenSymbol"/>
+    </w:rPr>
+  </w:style>
+  <w:style w:type="character" w:styleId="ListLabel666">
+    <w:name w:val="ListLabel 666"/>
+    <w:qFormat/>
+    <w:rPr>
+      <w:rFonts w:cs="OpenSymbol"/>
+    </w:rPr>
+  </w:style>
+  <w:style w:type="character" w:styleId="ListLabel667">
+    <w:name w:val="ListLabel 667"/>
+    <w:qFormat/>
+    <w:rPr>
+      <w:rFonts w:cs="OpenSymbol"/>
+    </w:rPr>
+  </w:style>
+  <w:style w:type="character" w:styleId="ListLabel668">
+    <w:name w:val="ListLabel 668"/>
+    <w:qFormat/>
+    <w:rPr>
+      <w:rFonts w:cs="OpenSymbol"/>
+    </w:rPr>
+  </w:style>
+  <w:style w:type="character" w:styleId="ListLabel669">
+    <w:name w:val="ListLabel 669"/>
+    <w:qFormat/>
+    <w:rPr>
+      <w:rFonts w:cs="OpenSymbol"/>
+    </w:rPr>
+  </w:style>
+  <w:style w:type="character" w:styleId="ListLabel670">
+    <w:name w:val="ListLabel 670"/>
+    <w:qFormat/>
+    <w:rPr>
+      <w:rFonts w:cs="OpenSymbol"/>
+    </w:rPr>
+  </w:style>
+  <w:style w:type="character" w:styleId="ListLabel671">
+    <w:name w:val="ListLabel 671"/>
+    <w:qFormat/>
+    <w:rPr>
+      <w:rFonts w:cs="OpenSymbol"/>
+    </w:rPr>
+  </w:style>
+  <w:style w:type="character" w:styleId="ListLabel672">
+    <w:name w:val="ListLabel 672"/>
+    <w:qFormat/>
+    <w:rPr>
+      <w:rFonts w:cs="OpenSymbol"/>
+    </w:rPr>
+  </w:style>
+  <w:style w:type="character" w:styleId="ListLabel673">
+    <w:name w:val="ListLabel 673"/>
+    <w:qFormat/>
+    <w:rPr>
+      <w:rFonts w:cs="OpenSymbol"/>
+    </w:rPr>
+  </w:style>
+  <w:style w:type="character" w:styleId="ListLabel674">
+    <w:name w:val="ListLabel 674"/>
+    <w:qFormat/>
+    <w:rPr>
+      <w:rFonts w:cs="OpenSymbol"/>
+    </w:rPr>
+  </w:style>
+  <w:style w:type="character" w:styleId="ListLabel675">
+    <w:name w:val="ListLabel 675"/>
+    <w:qFormat/>
+    <w:rPr>
+      <w:rFonts w:cs="OpenSymbol"/>
+    </w:rPr>
+  </w:style>
+  <w:style w:type="character" w:styleId="ListLabel676">
+    <w:name w:val="ListLabel 676"/>
+    <w:qFormat/>
+    <w:rPr>
+      <w:rFonts w:ascii="Arial" w:hAnsi="Arial" w:cs="OpenSymbol"/>
+    </w:rPr>
+  </w:style>
+  <w:style w:type="character" w:styleId="ListLabel677">
+    <w:name w:val="ListLabel 677"/>
+    <w:qFormat/>
+    <w:rPr>
+      <w:rFonts w:ascii="Arial" w:hAnsi="Arial" w:cs="OpenSymbol"/>
+    </w:rPr>
+  </w:style>
+  <w:style w:type="character" w:styleId="ListLabel678">
+    <w:name w:val="ListLabel 678"/>
+    <w:qFormat/>
+    <w:rPr>
+      <w:rFonts w:cs="OpenSymbol"/>
+    </w:rPr>
+  </w:style>
+  <w:style w:type="character" w:styleId="ListLabel679">
+    <w:name w:val="ListLabel 679"/>
+    <w:qFormat/>
+    <w:rPr>
+      <w:rFonts w:cs="OpenSymbol"/>
+    </w:rPr>
+  </w:style>
+  <w:style w:type="character" w:styleId="ListLabel680">
+    <w:name w:val="ListLabel 680"/>
+    <w:qFormat/>
+    <w:rPr>
+      <w:rFonts w:cs="OpenSymbol"/>
+    </w:rPr>
+  </w:style>
+  <w:style w:type="character" w:styleId="ListLabel681">
+    <w:name w:val="ListLabel 681"/>
+    <w:qFormat/>
+    <w:rPr>
+      <w:rFonts w:cs="OpenSymbol"/>
+    </w:rPr>
+  </w:style>
+  <w:style w:type="character" w:styleId="ListLabel682">
+    <w:name w:val="ListLabel 682"/>
+    <w:qFormat/>
+    <w:rPr>
+      <w:rFonts w:cs="OpenSymbol"/>
+    </w:rPr>
+  </w:style>
+  <w:style w:type="character" w:styleId="ListLabel683">
+    <w:name w:val="ListLabel 683"/>
+    <w:qFormat/>
+    <w:rPr>
+      <w:rFonts w:cs="OpenSymbol"/>
+    </w:rPr>
+  </w:style>
+  <w:style w:type="character" w:styleId="ListLabel684">
+    <w:name w:val="ListLabel 684"/>
+    <w:qFormat/>
+    <w:rPr>
+      <w:rFonts w:cs="OpenSymbol"/>
+    </w:rPr>
+  </w:style>
+  <w:style w:type="character" w:styleId="ListLabel685">
+    <w:name w:val="ListLabel 685"/>
+    <w:qFormat/>
+    <w:rPr>
+      <w:rFonts w:ascii="Arial" w:hAnsi="Arial" w:cs="OpenSymbol"/>
+    </w:rPr>
+  </w:style>
+  <w:style w:type="character" w:styleId="ListLabel686">
+    <w:name w:val="ListLabel 686"/>
+    <w:qFormat/>
+    <w:rPr>
+      <w:rFonts w:cs="OpenSymbol"/>
+    </w:rPr>
+  </w:style>
+  <w:style w:type="character" w:styleId="ListLabel687">
+    <w:name w:val="ListLabel 687"/>
+    <w:qFormat/>
+    <w:rPr>
+      <w:rFonts w:cs="OpenSymbol"/>
+    </w:rPr>
+  </w:style>
+  <w:style w:type="character" w:styleId="ListLabel688">
+    <w:name w:val="ListLabel 688"/>
+    <w:qFormat/>
+    <w:rPr>
+      <w:rFonts w:cs="OpenSymbol"/>
+    </w:rPr>
+  </w:style>
+  <w:style w:type="character" w:styleId="ListLabel689">
+    <w:name w:val="ListLabel 689"/>
+    <w:qFormat/>
+    <w:rPr>
+      <w:rFonts w:cs="OpenSymbol"/>
+    </w:rPr>
+  </w:style>
+  <w:style w:type="character" w:styleId="ListLabel690">
+    <w:name w:val="ListLabel 690"/>
+    <w:qFormat/>
+    <w:rPr>
+      <w:rFonts w:cs="OpenSymbol"/>
+    </w:rPr>
+  </w:style>
+  <w:style w:type="character" w:styleId="ListLabel691">
+    <w:name w:val="ListLabel 691"/>
+    <w:qFormat/>
+    <w:rPr>
+      <w:rFonts w:cs="OpenSymbol"/>
+    </w:rPr>
+  </w:style>
+  <w:style w:type="character" w:styleId="ListLabel692">
+    <w:name w:val="ListLabel 692"/>
+    <w:qFormat/>
+    <w:rPr>
+      <w:rFonts w:cs="OpenSymbol"/>
+    </w:rPr>
+  </w:style>
+  <w:style w:type="character" w:styleId="ListLabel693">
+    <w:name w:val="ListLabel 693"/>
+    <w:qFormat/>
+    <w:rPr>
+      <w:rFonts w:cs="OpenSymbol"/>
+    </w:rPr>
+  </w:style>
+  <w:style w:type="character" w:styleId="ListLabel694">
+    <w:name w:val="ListLabel 694"/>
+    <w:qFormat/>
+    <w:rPr>
+      <w:rFonts w:ascii="Arial" w:hAnsi="Arial" w:cs="OpenSymbol"/>
+    </w:rPr>
+  </w:style>
+  <w:style w:type="character" w:styleId="ListLabel695">
+    <w:name w:val="ListLabel 695"/>
+    <w:qFormat/>
+    <w:rPr>
+      <w:rFonts w:cs="OpenSymbol"/>
+    </w:rPr>
+  </w:style>
+  <w:style w:type="character" w:styleId="ListLabel696">
+    <w:name w:val="ListLabel 696"/>
+    <w:qFormat/>
+    <w:rPr>
+      <w:rFonts w:cs="OpenSymbol"/>
+    </w:rPr>
+  </w:style>
+  <w:style w:type="character" w:styleId="ListLabel697">
+    <w:name w:val="ListLabel 697"/>
+    <w:qFormat/>
+    <w:rPr>
+      <w:rFonts w:cs="OpenSymbol"/>
+    </w:rPr>
+  </w:style>
+  <w:style w:type="character" w:styleId="ListLabel698">
+    <w:name w:val="ListLabel 698"/>
+    <w:qFormat/>
+    <w:rPr>
+      <w:rFonts w:cs="OpenSymbol"/>
+    </w:rPr>
+  </w:style>
+  <w:style w:type="character" w:styleId="ListLabel699">
+    <w:name w:val="ListLabel 699"/>
+    <w:qFormat/>
+    <w:rPr>
+      <w:rFonts w:cs="OpenSymbol"/>
+    </w:rPr>
+  </w:style>
+  <w:style w:type="character" w:styleId="ListLabel700">
+    <w:name w:val="ListLabel 700"/>
+    <w:qFormat/>
+    <w:rPr>
+      <w:rFonts w:cs="OpenSymbol"/>
+    </w:rPr>
+  </w:style>
+  <w:style w:type="character" w:styleId="ListLabel701">
+    <w:name w:val="ListLabel 701"/>
+    <w:qFormat/>
+    <w:rPr>
+      <w:rFonts w:cs="OpenSymbol"/>
+    </w:rPr>
+  </w:style>
+  <w:style w:type="character" w:styleId="ListLabel702">
+    <w:name w:val="ListLabel 702"/>
+    <w:qFormat/>
+    <w:rPr>
+      <w:rFonts w:cs="OpenSymbol"/>
+    </w:rPr>
+  </w:style>
+  <w:style w:type="character" w:styleId="ListLabel703">
+    <w:name w:val="ListLabel 703"/>
+    <w:qFormat/>
+    <w:rPr>
+      <w:rFonts w:ascii="Arial" w:hAnsi="Arial" w:cs="OpenSymbol"/>
+    </w:rPr>
+  </w:style>
+  <w:style w:type="character" w:styleId="ListLabel704">
+    <w:name w:val="ListLabel 704"/>
+    <w:qFormat/>
+    <w:rPr>
+      <w:rFonts w:cs="OpenSymbol"/>
+    </w:rPr>
+  </w:style>
+  <w:style w:type="character" w:styleId="ListLabel705">
+    <w:name w:val="ListLabel 705"/>
+    <w:qFormat/>
+    <w:rPr>
+      <w:rFonts w:cs="OpenSymbol"/>
+    </w:rPr>
+  </w:style>
+  <w:style w:type="character" w:styleId="ListLabel706">
+    <w:name w:val="ListLabel 706"/>
+    <w:qFormat/>
+    <w:rPr>
+      <w:rFonts w:cs="OpenSymbol"/>
+    </w:rPr>
+  </w:style>
+  <w:style w:type="character" w:styleId="ListLabel707">
+    <w:name w:val="ListLabel 707"/>
+    <w:qFormat/>
+    <w:rPr>
+      <w:rFonts w:cs="OpenSymbol"/>
+    </w:rPr>
+  </w:style>
+  <w:style w:type="character" w:styleId="ListLabel708">
+    <w:name w:val="ListLabel 708"/>
+    <w:qFormat/>
+    <w:rPr>
+      <w:rFonts w:cs="OpenSymbol"/>
+    </w:rPr>
+  </w:style>
+  <w:style w:type="character" w:styleId="ListLabel709">
+    <w:name w:val="ListLabel 709"/>
+    <w:qFormat/>
+    <w:rPr>
+      <w:rFonts w:cs="OpenSymbol"/>
+    </w:rPr>
+  </w:style>
+  <w:style w:type="character" w:styleId="ListLabel710">
+    <w:name w:val="ListLabel 710"/>
+    <w:qFormat/>
+    <w:rPr>
+      <w:rFonts w:cs="OpenSymbol"/>
+    </w:rPr>
+  </w:style>
+  <w:style w:type="character" w:styleId="ListLabel711">
+    <w:name w:val="ListLabel 711"/>
+    <w:qFormat/>
+    <w:rPr>
+      <w:rFonts w:cs="OpenSymbol"/>
+    </w:rPr>
+  </w:style>
+  <w:style w:type="character" w:styleId="ListLabel712">
+    <w:name w:val="ListLabel 712"/>
+    <w:qFormat/>
+    <w:rPr>
+      <w:rFonts w:cs="OpenSymbol"/>
+    </w:rPr>
+  </w:style>
+  <w:style w:type="character" w:styleId="ListLabel713">
+    <w:name w:val="ListLabel 713"/>
+    <w:qFormat/>
+    <w:rPr>
+      <w:rFonts w:cs="OpenSymbol"/>
+    </w:rPr>
+  </w:style>
+  <w:style w:type="character" w:styleId="ListLabel714">
+    <w:name w:val="ListLabel 714"/>
+    <w:qFormat/>
+    <w:rPr>
+      <w:rFonts w:cs="OpenSymbol"/>
+    </w:rPr>
+  </w:style>
+  <w:style w:type="character" w:styleId="ListLabel715">
+    <w:name w:val="ListLabel 715"/>
+    <w:qFormat/>
+    <w:rPr>
+      <w:rFonts w:cs="OpenSymbol"/>
+    </w:rPr>
+  </w:style>
+  <w:style w:type="character" w:styleId="ListLabel716">
+    <w:name w:val="ListLabel 716"/>
+    <w:qFormat/>
+    <w:rPr>
+      <w:rFonts w:cs="OpenSymbol"/>
+    </w:rPr>
+  </w:style>
+  <w:style w:type="character" w:styleId="ListLabel717">
+    <w:name w:val="ListLabel 717"/>
+    <w:qFormat/>
+    <w:rPr>
+      <w:rFonts w:cs="OpenSymbol"/>
+    </w:rPr>
+  </w:style>
+  <w:style w:type="character" w:styleId="ListLabel718">
+    <w:name w:val="ListLabel 718"/>
+    <w:qFormat/>
+    <w:rPr>
+      <w:rFonts w:cs="OpenSymbol"/>
+    </w:rPr>
+  </w:style>
+  <w:style w:type="character" w:styleId="ListLabel719">
+    <w:name w:val="ListLabel 719"/>
+    <w:qFormat/>
+    <w:rPr>
+      <w:rFonts w:cs="OpenSymbol"/>
+    </w:rPr>
+  </w:style>
+  <w:style w:type="character" w:styleId="ListLabel720">
+    <w:name w:val="ListLabel 720"/>
+    <w:qFormat/>
+    <w:rPr>
+      <w:rFonts w:cs="OpenSymbol"/>
+    </w:rPr>
+  </w:style>
   <w:style w:type="paragraph" w:styleId="Heading">
     <w:name w:val="Heading"/>
     <w:basedOn w:val="Normal"/>

</xml_diff>